<commit_message>
lab6 report & little updates
</commit_message>
<xml_diff>
--- a/Lab6/DLP_LAB6_311605004_劉子齊.docx
+++ b/Lab6/DLP_LAB6_311605004_劉子齊.docx
@@ -1331,6 +1331,12 @@
         <w:rPr>
           <w:rFonts w:ascii="MS UI Gothic" w:eastAsia="MS UI Gothic" w:hAnsi="MS UI Gothic"/>
         </w:rPr>
+        <w:t xml:space="preserve">Besides, gamma here is the discount factor, which determines whether the model will depend on the future more or the past. When gamma is 1, it means that we will take the next q-value into the target value. When gamma is 0, we will simple update the model parameters by the reward. </w:t>
+      </w:r>
+      <w:r>
+        <w:rPr>
+          <w:rFonts w:ascii="MS UI Gothic" w:eastAsia="MS UI Gothic" w:hAnsi="MS UI Gothic"/>
+        </w:rPr>
         <w:t xml:space="preserve">By comparing the q-value and the next q-value, we could get the loss through the </w:t>
       </w:r>
       <w:r>
@@ -1441,19 +1447,25 @@
         <w:rPr>
           <w:rFonts w:ascii="MS UI Gothic" w:eastAsia="MS UI Gothic" w:hAnsi="MS UI Gothic"/>
         </w:rPr>
-        <w:t>For the update of the target network, we applied the soft update. Below is the implementation of the updating of the target network.</w:t>
-      </w:r>
-      <w:r>
-        <w:rPr>
-          <w:rFonts w:ascii="MS UI Gothic" w:eastAsia="MS UI Gothic" w:hAnsi="MS UI Gothic"/>
-        </w:rPr>
-        <w:t xml:space="preserve"> The reason why I applied soft update here is </w:t>
+        <w:t xml:space="preserve">For the update of the target network, we applied the soft update. </w:t>
+      </w:r>
+      <w:r>
+        <w:rPr>
+          <w:rFonts w:ascii="MS UI Gothic" w:eastAsia="MS UI Gothic" w:hAnsi="MS UI Gothic"/>
+        </w:rPr>
+        <w:t xml:space="preserve">The reason why I applied soft update here is </w:t>
       </w:r>
       <w:r>
         <w:rPr>
           <w:rFonts w:ascii="MS UI Gothic" w:eastAsia="MS UI Gothic" w:hAnsi="MS UI Gothic"/>
         </w:rPr>
         <w:t xml:space="preserve">the characteristic of the soft update which brings more stability to the target network when updating. </w:t>
+      </w:r>
+      <w:r>
+        <w:rPr>
+          <w:rFonts w:ascii="MS UI Gothic" w:eastAsia="MS UI Gothic" w:hAnsi="MS UI Gothic"/>
+        </w:rPr>
+        <w:t>Below is the implementation of the updating of the target network.</w:t>
       </w:r>
     </w:p>
     <w:p>
@@ -1520,34 +1532,6 @@
     <w:p>
       <w:pPr>
         <w:rPr>
-          <w:rFonts w:ascii="MS UI Gothic" w:eastAsia="MS UI Gothic" w:hAnsi="MS UI Gothic"/>
-        </w:rPr>
-      </w:pPr>
-    </w:p>
-    <w:p>
-      <w:pPr>
-        <w:rPr>
-          <w:rFonts w:ascii="MS UI Gothic" w:eastAsia="MS UI Gothic" w:hAnsi="MS UI Gothic"/>
-        </w:rPr>
-      </w:pPr>
-    </w:p>
-    <w:p>
-      <w:pPr>
-        <w:rPr>
-          <w:rFonts w:ascii="MS UI Gothic" w:eastAsia="MS UI Gothic" w:hAnsi="MS UI Gothic"/>
-        </w:rPr>
-      </w:pPr>
-    </w:p>
-    <w:p>
-      <w:pPr>
-        <w:rPr>
-          <w:rFonts w:ascii="MS UI Gothic" w:eastAsia="MS UI Gothic" w:hAnsi="MS UI Gothic"/>
-        </w:rPr>
-      </w:pPr>
-    </w:p>
-    <w:p>
-      <w:pPr>
-        <w:rPr>
           <w:rFonts w:ascii="MS UI Gothic" w:eastAsia="MS UI Gothic" w:hAnsi="MS UI Gothic" w:hint="eastAsia"/>
         </w:rPr>
       </w:pPr>
@@ -1795,13 +1779,7 @@
         <w:rPr>
           <w:rFonts w:ascii="MS UI Gothic" w:eastAsia="MS UI Gothic" w:hAnsi="MS UI Gothic"/>
         </w:rPr>
-        <w:t>e</w:t>
-      </w:r>
-      <w:r>
-        <w:rPr>
-          <w:rFonts w:ascii="MS UI Gothic" w:eastAsia="MS UI Gothic" w:hAnsi="MS UI Gothic"/>
-        </w:rPr>
-        <w:t xml:space="preserve"> the state and the action together before feeding them to the critic network.</w:t>
+        <w:t>e the state and the action together before feeding them to the critic network.</w:t>
       </w:r>
       <w:r>
         <w:rPr>
@@ -1813,25 +1791,24 @@
     <w:p>
       <w:pPr>
         <w:rPr>
-          <w:rFonts w:ascii="MS UI Gothic" w:eastAsiaTheme="minorEastAsia" w:hAnsi="MS UI Gothic"/>
-        </w:rPr>
-      </w:pPr>
-    </w:p>
-    <w:p>
-      <w:pPr>
-        <w:rPr>
-          <w:rFonts w:ascii="MS UI Gothic" w:eastAsiaTheme="minorEastAsia" w:hAnsi="MS UI Gothic"/>
-        </w:rPr>
-      </w:pPr>
-      <w:r>
-        <w:rPr>
-          <w:rFonts w:ascii="MS UI Gothic" w:eastAsiaTheme="minorEastAsia" w:hAnsi="MS UI Gothic"/>
-        </w:rPr>
-        <w:lastRenderedPageBreak/>
+          <w:rFonts w:ascii="MS UI Gothic" w:eastAsia="MS UI Gothic" w:hAnsi="MS UI Gothic"/>
+        </w:rPr>
+      </w:pPr>
+    </w:p>
+    <w:p>
+      <w:pPr>
+        <w:rPr>
+          <w:rFonts w:ascii="MS UI Gothic" w:eastAsia="MS UI Gothic" w:hAnsi="MS UI Gothic"/>
+        </w:rPr>
+      </w:pPr>
+      <w:r>
+        <w:rPr>
+          <w:rFonts w:ascii="MS UI Gothic" w:eastAsia="MS UI Gothic" w:hAnsi="MS UI Gothic"/>
+        </w:rPr>
         <w:drawing>
-          <wp:inline distT="0" distB="0" distL="0" distR="0" wp14:anchorId="2485A788" wp14:editId="608998D2">
-            <wp:extent cx="5274310" cy="2092960"/>
-            <wp:effectExtent l="0" t="0" r="2540" b="2540"/>
+          <wp:inline distT="0" distB="0" distL="0" distR="0" wp14:anchorId="2485A788" wp14:editId="4EEC88ED">
+            <wp:extent cx="5268683" cy="527323"/>
+            <wp:effectExtent l="0" t="0" r="0" b="6350"/>
             <wp:docPr id="13" name="圖片 13"/>
             <wp:cNvGraphicFramePr>
               <a:graphicFrameLocks xmlns:a="http://schemas.openxmlformats.org/drawingml/2006/main" noChangeAspect="1"/>
@@ -1843,8 +1820,246 @@
                     <pic:cNvPr id="1" name=""/>
                     <pic:cNvPicPr/>
                   </pic:nvPicPr>
+                  <pic:blipFill rotWithShape="1">
+                    <a:blip r:embed="rId17"/>
+                    <a:srcRect b="74777"/>
+                    <a:stretch/>
+                  </pic:blipFill>
+                  <pic:spPr bwMode="auto">
+                    <a:xfrm>
+                      <a:off x="0" y="0"/>
+                      <a:ext cx="5274310" cy="527886"/>
+                    </a:xfrm>
+                    <a:prstGeom prst="rect">
+                      <a:avLst/>
+                    </a:prstGeom>
+                    <a:ln>
+                      <a:noFill/>
+                    </a:ln>
+                    <a:extLst>
+                      <a:ext uri="{53640926-AAD7-44D8-BBD7-CCE9431645EC}">
+                        <a14:shadowObscured xmlns:a14="http://schemas.microsoft.com/office/drawing/2010/main"/>
+                      </a:ext>
+                    </a:extLst>
+                  </pic:spPr>
+                </pic:pic>
+              </a:graphicData>
+            </a:graphic>
+          </wp:inline>
+        </w:drawing>
+      </w:r>
+    </w:p>
+    <w:p>
+      <w:pPr>
+        <w:rPr>
+          <w:rFonts w:ascii="MS UI Gothic" w:eastAsia="MS UI Gothic" w:hAnsi="MS UI Gothic" w:hint="eastAsia"/>
+        </w:rPr>
+      </w:pPr>
+      <w:r>
+        <w:rPr>
+          <w:rFonts w:ascii="MS UI Gothic" w:eastAsia="MS UI Gothic" w:hAnsi="MS UI Gothic"/>
+        </w:rPr>
+        <w:lastRenderedPageBreak/>
+        <w:drawing>
+          <wp:inline distT="0" distB="0" distL="0" distR="0" wp14:anchorId="5C5C0DBE" wp14:editId="2EB58436">
+            <wp:extent cx="5274310" cy="1588077"/>
+            <wp:effectExtent l="0" t="0" r="2540" b="0"/>
+            <wp:docPr id="20" name="圖片 20"/>
+            <wp:cNvGraphicFramePr>
+              <a:graphicFrameLocks xmlns:a="http://schemas.openxmlformats.org/drawingml/2006/main" noChangeAspect="1"/>
+            </wp:cNvGraphicFramePr>
+            <a:graphic xmlns:a="http://schemas.openxmlformats.org/drawingml/2006/main">
+              <a:graphicData uri="http://schemas.openxmlformats.org/drawingml/2006/picture">
+                <pic:pic xmlns:pic="http://schemas.openxmlformats.org/drawingml/2006/picture">
+                  <pic:nvPicPr>
+                    <pic:cNvPr id="1" name=""/>
+                    <pic:cNvPicPr/>
+                  </pic:nvPicPr>
+                  <pic:blipFill rotWithShape="1">
+                    <a:blip r:embed="rId17"/>
+                    <a:srcRect t="24123"/>
+                    <a:stretch/>
+                  </pic:blipFill>
+                  <pic:spPr bwMode="auto">
+                    <a:xfrm>
+                      <a:off x="0" y="0"/>
+                      <a:ext cx="5274310" cy="1588077"/>
+                    </a:xfrm>
+                    <a:prstGeom prst="rect">
+                      <a:avLst/>
+                    </a:prstGeom>
+                    <a:ln>
+                      <a:noFill/>
+                    </a:ln>
+                    <a:extLst>
+                      <a:ext uri="{53640926-AAD7-44D8-BBD7-CCE9431645EC}">
+                        <a14:shadowObscured xmlns:a14="http://schemas.microsoft.com/office/drawing/2010/main"/>
+                      </a:ext>
+                    </a:extLst>
+                  </pic:spPr>
+                </pic:pic>
+              </a:graphicData>
+            </a:graphic>
+          </wp:inline>
+        </w:drawing>
+      </w:r>
+    </w:p>
+    <w:p>
+      <w:pPr>
+        <w:rPr>
+          <w:rFonts w:ascii="MS UI Gothic" w:eastAsia="MS UI Gothic" w:hAnsi="MS UI Gothic"/>
+        </w:rPr>
+      </w:pPr>
+    </w:p>
+    <w:p>
+      <w:pPr>
+        <w:rPr>
+          <w:rFonts w:ascii="MS UI Gothic" w:eastAsia="MS UI Gothic" w:hAnsi="MS UI Gothic" w:hint="eastAsia"/>
+        </w:rPr>
+      </w:pPr>
+      <w:r>
+        <w:rPr>
+          <w:rFonts w:ascii="MS UI Gothic" w:eastAsia="MS UI Gothic" w:hAnsi="MS UI Gothic"/>
+        </w:rPr>
+        <w:tab/>
+      </w:r>
+      <w:r>
+        <w:rPr>
+          <w:rFonts w:ascii="MS UI Gothic" w:eastAsia="MS UI Gothic" w:hAnsi="MS UI Gothic"/>
+        </w:rPr>
+        <w:t xml:space="preserve">The whole training and updating process are actually quite similar to the ones of the DQN. </w:t>
+      </w:r>
+      <w:r>
+        <w:rPr>
+          <w:rFonts w:ascii="MS UI Gothic" w:eastAsia="MS UI Gothic" w:hAnsi="MS UI Gothic"/>
+        </w:rPr>
+        <w:t>We will first get the q-value through the states</w:t>
+      </w:r>
+      <w:r>
+        <w:rPr>
+          <w:rFonts w:ascii="MS UI Gothic" w:eastAsia="MS UI Gothic" w:hAnsi="MS UI Gothic"/>
+        </w:rPr>
+        <w:t xml:space="preserve"> sampled from the reply memory by the behavior critic network.</w:t>
+      </w:r>
+      <w:r>
+        <w:rPr>
+          <w:rFonts w:ascii="MS UI Gothic" w:eastAsia="MS UI Gothic" w:hAnsi="MS UI Gothic"/>
+        </w:rPr>
+        <w:t xml:space="preserve"> Then we will get the next q-value through</w:t>
+      </w:r>
+      <w:r>
+        <w:rPr>
+          <w:rFonts w:ascii="MS UI Gothic" w:eastAsia="MS UI Gothic" w:hAnsi="MS UI Gothic"/>
+        </w:rPr>
+        <w:t xml:space="preserve"> feeding</w:t>
+      </w:r>
+      <w:r>
+        <w:rPr>
+          <w:rFonts w:ascii="MS UI Gothic" w:eastAsia="MS UI Gothic" w:hAnsi="MS UI Gothic"/>
+        </w:rPr>
+        <w:t xml:space="preserve"> the next action provided by the target actor network</w:t>
+      </w:r>
+      <w:r>
+        <w:rPr>
+          <w:rFonts w:ascii="MS UI Gothic" w:eastAsia="MS UI Gothic" w:hAnsi="MS UI Gothic"/>
+        </w:rPr>
+        <w:t xml:space="preserve"> and the next state into the target critic network. </w:t>
+      </w:r>
+      <w:r>
+        <w:rPr>
+          <w:rFonts w:ascii="MS UI Gothic" w:eastAsia="MS UI Gothic" w:hAnsi="MS UI Gothic"/>
+        </w:rPr>
+        <w:t xml:space="preserve">Besides, </w:t>
+      </w:r>
+      <w:r>
+        <w:rPr>
+          <w:rFonts w:ascii="MS UI Gothic" w:eastAsia="MS UI Gothic" w:hAnsi="MS UI Gothic"/>
+        </w:rPr>
+        <w:t xml:space="preserve">as I mentioned above, </w:t>
+      </w:r>
+      <w:r>
+        <w:rPr>
+          <w:rFonts w:ascii="MS UI Gothic" w:eastAsia="MS UI Gothic" w:hAnsi="MS UI Gothic"/>
+        </w:rPr>
+        <w:t xml:space="preserve">gamma here is the discount factor, which determines </w:t>
+      </w:r>
+      <w:r>
+        <w:rPr>
+          <w:rFonts w:ascii="MS UI Gothic" w:eastAsia="MS UI Gothic" w:hAnsi="MS UI Gothic"/>
+        </w:rPr>
+        <w:t>how we will update the model parameters</w:t>
+      </w:r>
+      <w:r>
+        <w:rPr>
+          <w:rFonts w:ascii="MS UI Gothic" w:eastAsia="MS UI Gothic" w:hAnsi="MS UI Gothic"/>
+        </w:rPr>
+        <w:t>. When gamma is 1, it means that we will take the next q-value into the target value. When gamma is 0, we will simple update the model parameters by the reward.</w:t>
+      </w:r>
+      <w:r>
+        <w:rPr>
+          <w:rFonts w:ascii="MS UI Gothic" w:eastAsia="MS UI Gothic" w:hAnsi="MS UI Gothic"/>
+        </w:rPr>
+        <w:t xml:space="preserve"> </w:t>
+      </w:r>
+      <w:r>
+        <w:rPr>
+          <w:rFonts w:ascii="MS UI Gothic" w:eastAsia="MS UI Gothic" w:hAnsi="MS UI Gothic"/>
+        </w:rPr>
+        <w:t xml:space="preserve">Finally, we will get the MSE loss and update the behavior critic network. The implementation of the updating of the </w:t>
+      </w:r>
+      <w:r>
+        <w:rPr>
+          <w:rFonts w:ascii="MS UI Gothic" w:eastAsia="MS UI Gothic" w:hAnsi="MS UI Gothic"/>
+        </w:rPr>
+        <w:t>behavior critic network</w:t>
+      </w:r>
+      <w:r>
+        <w:rPr>
+          <w:rFonts w:ascii="MS UI Gothic" w:eastAsia="MS UI Gothic" w:hAnsi="MS UI Gothic"/>
+        </w:rPr>
+        <w:t xml:space="preserve"> is in the following figure</w:t>
+      </w:r>
+      <w:r>
+        <w:rPr>
+          <w:rFonts w:ascii="MS UI Gothic" w:eastAsia="MS UI Gothic" w:hAnsi="MS UI Gothic"/>
+        </w:rPr>
+        <w:t xml:space="preserve">. </w:t>
+      </w:r>
+    </w:p>
+    <w:p>
+      <w:pPr>
+        <w:rPr>
+          <w:rFonts w:ascii="MS UI Gothic" w:eastAsia="MS UI Gothic" w:hAnsi="MS UI Gothic"/>
+        </w:rPr>
+      </w:pPr>
+    </w:p>
+    <w:p>
+      <w:pPr>
+        <w:rPr>
+          <w:rFonts w:ascii="MS UI Gothic" w:eastAsia="MS UI Gothic" w:hAnsi="MS UI Gothic" w:hint="eastAsia"/>
+        </w:rPr>
+      </w:pPr>
+      <w:r>
+        <w:rPr>
+          <w:rFonts w:ascii="MS UI Gothic" w:eastAsia="MS UI Gothic" w:hAnsi="MS UI Gothic"/>
+        </w:rPr>
+        <w:drawing>
+          <wp:inline distT="0" distB="0" distL="0" distR="0" wp14:anchorId="7AB18637" wp14:editId="06EEEDC7">
+            <wp:extent cx="5274310" cy="3569970"/>
+            <wp:effectExtent l="0" t="0" r="2540" b="0"/>
+            <wp:docPr id="17" name="圖片 17"/>
+            <wp:cNvGraphicFramePr>
+              <a:graphicFrameLocks xmlns:a="http://schemas.openxmlformats.org/drawingml/2006/main" noChangeAspect="1"/>
+            </wp:cNvGraphicFramePr>
+            <a:graphic xmlns:a="http://schemas.openxmlformats.org/drawingml/2006/main">
+              <a:graphicData uri="http://schemas.openxmlformats.org/drawingml/2006/picture">
+                <pic:pic xmlns:pic="http://schemas.openxmlformats.org/drawingml/2006/picture">
+                  <pic:nvPicPr>
+                    <pic:cNvPr id="1" name=""/>
+                    <pic:cNvPicPr/>
+                  </pic:nvPicPr>
                   <pic:blipFill>
-                    <a:blip r:embed="rId17"/>
+                    <a:blip r:embed="rId18"/>
                     <a:stretch>
                       <a:fillRect/>
                     </a:stretch>
@@ -1852,7 +2067,7 @@
                   <pic:spPr>
                     <a:xfrm>
                       <a:off x="0" y="0"/>
-                      <a:ext cx="5274310" cy="2092960"/>
+                      <a:ext cx="5274310" cy="3569970"/>
                     </a:xfrm>
                     <a:prstGeom prst="rect">
                       <a:avLst/>
@@ -1868,116 +2083,231 @@
     <w:p>
       <w:pPr>
         <w:rPr>
-          <w:rFonts w:ascii="MS UI Gothic" w:eastAsiaTheme="minorEastAsia" w:hAnsi="MS UI Gothic"/>
-        </w:rPr>
-      </w:pPr>
-    </w:p>
-    <w:p>
-      <w:pPr>
-        <w:rPr>
-          <w:rFonts w:ascii="MS UI Gothic" w:eastAsiaTheme="minorEastAsia" w:hAnsi="MS UI Gothic" w:hint="eastAsia"/>
-        </w:rPr>
-      </w:pPr>
-      <w:r>
-        <w:rPr>
-          <w:rFonts w:ascii="MS UI Gothic" w:eastAsiaTheme="minorEastAsia" w:hAnsi="MS UI Gothic"/>
-        </w:rPr>
+          <w:rFonts w:ascii="MS UI Gothic" w:eastAsia="MS UI Gothic" w:hAnsi="MS UI Gothic"/>
+        </w:rPr>
+      </w:pPr>
+    </w:p>
+    <w:p>
+      <w:pPr>
+        <w:rPr>
+          <w:rFonts w:ascii="MS UI Gothic" w:eastAsia="MS UI Gothic" w:hAnsi="MS UI Gothic" w:hint="eastAsia"/>
+        </w:rPr>
+      </w:pPr>
+      <w:r>
+        <w:rPr>
+          <w:rFonts w:ascii="MS UI Gothic" w:eastAsia="MS UI Gothic" w:hAnsi="MS UI Gothic"/>
+        </w:rPr>
+        <w:lastRenderedPageBreak/>
         <w:tab/>
-      </w:r>
-      <w:r>
-        <w:rPr>
-          <w:rFonts w:ascii="MS UI Gothic" w:eastAsiaTheme="minorEastAsia" w:hAnsi="MS UI Gothic"/>
-        </w:rPr>
-        <w:t xml:space="preserve">The whole training and updating process are actually quite similar to the ones of the DQN. </w:t>
-      </w:r>
-      <w:r>
-        <w:rPr>
-          <w:rFonts w:ascii="MS UI Gothic" w:eastAsiaTheme="minorEastAsia" w:hAnsi="MS UI Gothic"/>
-        </w:rPr>
-        <w:t>We will first get the q-value through the states</w:t>
-      </w:r>
-      <w:r>
-        <w:rPr>
-          <w:rFonts w:ascii="MS UI Gothic" w:eastAsiaTheme="minorEastAsia" w:hAnsi="MS UI Gothic"/>
-        </w:rPr>
-        <w:t xml:space="preserve"> sampled from the reply memory by the behavior critic network.</w:t>
-      </w:r>
-      <w:r>
-        <w:rPr>
-          <w:rFonts w:ascii="MS UI Gothic" w:eastAsiaTheme="minorEastAsia" w:hAnsi="MS UI Gothic"/>
-        </w:rPr>
-        <w:t xml:space="preserve"> Then we will get the next q-value through</w:t>
-      </w:r>
-      <w:r>
-        <w:rPr>
-          <w:rFonts w:ascii="MS UI Gothic" w:eastAsiaTheme="minorEastAsia" w:hAnsi="MS UI Gothic"/>
-        </w:rPr>
-        <w:t xml:space="preserve"> feeding</w:t>
-      </w:r>
-      <w:r>
-        <w:rPr>
-          <w:rFonts w:ascii="MS UI Gothic" w:eastAsiaTheme="minorEastAsia" w:hAnsi="MS UI Gothic"/>
-        </w:rPr>
-        <w:t xml:space="preserve"> the next action provided by the target actor network</w:t>
-      </w:r>
-      <w:r>
-        <w:rPr>
-          <w:rFonts w:ascii="MS UI Gothic" w:eastAsiaTheme="minorEastAsia" w:hAnsi="MS UI Gothic"/>
-        </w:rPr>
-        <w:t xml:space="preserve"> and the next state into the target critic network. </w:t>
-      </w:r>
-      <w:r>
-        <w:rPr>
-          <w:rFonts w:ascii="MS UI Gothic" w:eastAsiaTheme="minorEastAsia" w:hAnsi="MS UI Gothic"/>
-        </w:rPr>
-        <w:t xml:space="preserve">Finally, we will get the MSE loss and update the behavior critic network. The implementation of the updating of the </w:t>
-      </w:r>
-      <w:r>
-        <w:rPr>
-          <w:rFonts w:ascii="MS UI Gothic" w:eastAsiaTheme="minorEastAsia" w:hAnsi="MS UI Gothic"/>
-        </w:rPr>
-        <w:t>behavior critic network</w:t>
-      </w:r>
-      <w:r>
-        <w:rPr>
-          <w:rFonts w:ascii="MS UI Gothic" w:eastAsiaTheme="minorEastAsia" w:hAnsi="MS UI Gothic"/>
-        </w:rPr>
-        <w:t xml:space="preserve"> is in the following figure</w:t>
-      </w:r>
-      <w:r>
-        <w:rPr>
-          <w:rFonts w:ascii="MS UI Gothic" w:eastAsiaTheme="minorEastAsia" w:hAnsi="MS UI Gothic"/>
-        </w:rPr>
-        <w:t xml:space="preserve">. </w:t>
-      </w:r>
-    </w:p>
-    <w:p>
-      <w:pPr>
-        <w:rPr>
-          <w:rFonts w:ascii="MS UI Gothic" w:eastAsiaTheme="minorEastAsia" w:hAnsi="MS UI Gothic"/>
-        </w:rPr>
-      </w:pPr>
-    </w:p>
-    <w:p>
-      <w:pPr>
-        <w:rPr>
-          <w:rFonts w:ascii="MS UI Gothic" w:eastAsiaTheme="minorEastAsia" w:hAnsi="MS UI Gothic"/>
-        </w:rPr>
-      </w:pPr>
-      <w:bookmarkStart w:id="0" w:name="_GoBack"/>
-      <w:bookmarkEnd w:id="0"/>
-    </w:p>
-    <w:p>
-      <w:pPr>
-        <w:rPr>
-          <w:rFonts w:ascii="MS UI Gothic" w:eastAsiaTheme="minorEastAsia" w:hAnsi="MS UI Gothic"/>
-        </w:rPr>
-      </w:pPr>
-    </w:p>
-    <w:p>
-      <w:pPr>
-        <w:rPr>
-          <w:rFonts w:ascii="MS UI Gothic" w:eastAsiaTheme="minorEastAsia" w:hAnsi="MS UI Gothic" w:hint="eastAsia"/>
+        <w:t xml:space="preserve">Besides, there is also a super important element I the DDPG, which is the actor loss. </w:t>
+      </w:r>
+      <w:r>
+        <w:rPr>
+          <w:rFonts w:ascii="MS UI Gothic" w:eastAsia="MS UI Gothic" w:hAnsi="MS UI Gothic"/>
+        </w:rPr>
+        <w:t>The actor loss, which is actually the negative summation of the of all the q-values</w:t>
+      </w:r>
+      <w:r>
+        <w:rPr>
+          <w:rFonts w:ascii="MS UI Gothic" w:eastAsia="MS UI Gothic" w:hAnsi="MS UI Gothic"/>
+        </w:rPr>
+        <w:t xml:space="preserve">, </w:t>
+      </w:r>
+      <w:r>
+        <w:rPr>
+          <w:rFonts w:ascii="MS UI Gothic" w:eastAsia="MS UI Gothic" w:hAnsi="MS UI Gothic"/>
+        </w:rPr>
+        <w:t xml:space="preserve">can help to update the network by maximizing the expecting value of the q-value, below is the implementation of the actor loss. </w:t>
+      </w:r>
+    </w:p>
+    <w:p>
+      <w:pPr>
+        <w:rPr>
+          <w:rFonts w:ascii="MS UI Gothic" w:eastAsia="MS UI Gothic" w:hAnsi="MS UI Gothic"/>
+        </w:rPr>
+      </w:pPr>
+    </w:p>
+    <w:p>
+      <w:pPr>
+        <w:rPr>
+          <w:rFonts w:ascii="MS UI Gothic" w:eastAsia="MS UI Gothic" w:hAnsi="MS UI Gothic"/>
+        </w:rPr>
+      </w:pPr>
+      <w:r>
+        <w:rPr>
+          <w:rFonts w:ascii="MS UI Gothic" w:eastAsia="MS UI Gothic" w:hAnsi="MS UI Gothic"/>
+        </w:rPr>
+        <w:drawing>
+          <wp:inline distT="0" distB="0" distL="0" distR="0" wp14:anchorId="6D8D73E7" wp14:editId="0CA7B365">
+            <wp:extent cx="5267400" cy="325646"/>
+            <wp:effectExtent l="0" t="0" r="0" b="0"/>
+            <wp:docPr id="18" name="圖片 18"/>
+            <wp:cNvGraphicFramePr>
+              <a:graphicFrameLocks xmlns:a="http://schemas.openxmlformats.org/drawingml/2006/main" noChangeAspect="1"/>
+            </wp:cNvGraphicFramePr>
+            <a:graphic xmlns:a="http://schemas.openxmlformats.org/drawingml/2006/main">
+              <a:graphicData uri="http://schemas.openxmlformats.org/drawingml/2006/picture">
+                <pic:pic xmlns:pic="http://schemas.openxmlformats.org/drawingml/2006/picture">
+                  <pic:nvPicPr>
+                    <pic:cNvPr id="1" name=""/>
+                    <pic:cNvPicPr/>
+                  </pic:nvPicPr>
+                  <pic:blipFill rotWithShape="1">
+                    <a:blip r:embed="rId19"/>
+                    <a:srcRect t="64587"/>
+                    <a:stretch/>
+                  </pic:blipFill>
+                  <pic:spPr bwMode="auto">
+                    <a:xfrm>
+                      <a:off x="0" y="0"/>
+                      <a:ext cx="5274310" cy="326073"/>
+                    </a:xfrm>
+                    <a:prstGeom prst="rect">
+                      <a:avLst/>
+                    </a:prstGeom>
+                    <a:ln>
+                      <a:noFill/>
+                    </a:ln>
+                    <a:extLst>
+                      <a:ext uri="{53640926-AAD7-44D8-BBD7-CCE9431645EC}">
+                        <a14:shadowObscured xmlns:a14="http://schemas.microsoft.com/office/drawing/2010/main"/>
+                      </a:ext>
+                    </a:extLst>
+                  </pic:spPr>
+                </pic:pic>
+              </a:graphicData>
+            </a:graphic>
+          </wp:inline>
+        </w:drawing>
+      </w:r>
+    </w:p>
+    <w:p>
+      <w:pPr>
+        <w:rPr>
+          <w:rFonts w:ascii="MS UI Gothic" w:eastAsia="MS UI Gothic" w:hAnsi="MS UI Gothic"/>
+        </w:rPr>
+      </w:pPr>
+    </w:p>
+    <w:p>
+      <w:pPr>
+        <w:rPr>
+          <w:rFonts w:ascii="MS UI Gothic" w:eastAsia="MS UI Gothic" w:hAnsi="MS UI Gothic"/>
+        </w:rPr>
+      </w:pPr>
+      <w:r>
+        <w:rPr>
+          <w:rFonts w:ascii="MS UI Gothic" w:eastAsia="MS UI Gothic" w:hAnsi="MS UI Gothic"/>
+        </w:rPr>
+        <w:tab/>
+        <w:t>Finally, f</w:t>
+      </w:r>
+      <w:r>
+        <w:rPr>
+          <w:rFonts w:ascii="MS UI Gothic" w:eastAsia="MS UI Gothic" w:hAnsi="MS UI Gothic"/>
+        </w:rPr>
+        <w:t xml:space="preserve">or the update of the target network, we </w:t>
+      </w:r>
+      <w:r>
+        <w:rPr>
+          <w:rFonts w:ascii="MS UI Gothic" w:eastAsia="MS UI Gothic" w:hAnsi="MS UI Gothic"/>
+        </w:rPr>
+        <w:t xml:space="preserve">also </w:t>
+      </w:r>
+      <w:r>
+        <w:rPr>
+          <w:rFonts w:ascii="MS UI Gothic" w:eastAsia="MS UI Gothic" w:hAnsi="MS UI Gothic"/>
+        </w:rPr>
+        <w:t>applied the soft update.</w:t>
+      </w:r>
+      <w:r>
+        <w:rPr>
+          <w:rFonts w:ascii="MS UI Gothic" w:eastAsia="MS UI Gothic" w:hAnsi="MS UI Gothic"/>
+        </w:rPr>
+        <w:t xml:space="preserve"> As I mentioned above, </w:t>
+      </w:r>
+      <w:r>
+        <w:rPr>
+          <w:rFonts w:ascii="MS UI Gothic" w:eastAsia="MS UI Gothic" w:hAnsi="MS UI Gothic"/>
+        </w:rPr>
+        <w:t xml:space="preserve">to </w:t>
+      </w:r>
+      <w:r>
+        <w:rPr>
+          <w:rFonts w:ascii="MS UI Gothic" w:eastAsia="MS UI Gothic" w:hAnsi="MS UI Gothic"/>
+        </w:rPr>
+        <w:t>bring more stability to the target network when updating</w:t>
+      </w:r>
+      <w:r>
+        <w:rPr>
+          <w:rFonts w:ascii="MS UI Gothic" w:eastAsia="MS UI Gothic" w:hAnsi="MS UI Gothic"/>
+        </w:rPr>
+        <w:t xml:space="preserve">, we adopted soft update here, </w:t>
+      </w:r>
+      <w:r>
+        <w:rPr>
+          <w:rFonts w:ascii="MS UI Gothic" w:eastAsia="MS UI Gothic" w:hAnsi="MS UI Gothic"/>
+        </w:rPr>
+        <w:t>and below is the implementation.</w:t>
+      </w:r>
+    </w:p>
+    <w:p>
+      <w:pPr>
+        <w:rPr>
+          <w:rFonts w:ascii="MS UI Gothic" w:eastAsia="MS UI Gothic" w:hAnsi="MS UI Gothic"/>
+        </w:rPr>
+      </w:pPr>
+    </w:p>
+    <w:p>
+      <w:pPr>
+        <w:rPr>
+          <w:rFonts w:ascii="MS UI Gothic" w:eastAsia="MS UI Gothic" w:hAnsi="MS UI Gothic" w:hint="eastAsia"/>
+        </w:rPr>
+      </w:pPr>
+      <w:r>
+        <w:rPr>
+          <w:rFonts w:ascii="MS UI Gothic" w:eastAsia="MS UI Gothic" w:hAnsi="MS UI Gothic"/>
+        </w:rPr>
+        <w:drawing>
+          <wp:inline distT="0" distB="0" distL="0" distR="0" wp14:anchorId="2597D102" wp14:editId="6DA3328A">
+            <wp:extent cx="5274310" cy="840740"/>
+            <wp:effectExtent l="0" t="0" r="2540" b="0"/>
+            <wp:docPr id="19" name="圖片 19"/>
+            <wp:cNvGraphicFramePr>
+              <a:graphicFrameLocks xmlns:a="http://schemas.openxmlformats.org/drawingml/2006/main" noChangeAspect="1"/>
+            </wp:cNvGraphicFramePr>
+            <a:graphic xmlns:a="http://schemas.openxmlformats.org/drawingml/2006/main">
+              <a:graphicData uri="http://schemas.openxmlformats.org/drawingml/2006/picture">
+                <pic:pic xmlns:pic="http://schemas.openxmlformats.org/drawingml/2006/picture">
+                  <pic:nvPicPr>
+                    <pic:cNvPr id="1" name=""/>
+                    <pic:cNvPicPr/>
+                  </pic:nvPicPr>
+                  <pic:blipFill>
+                    <a:blip r:embed="rId20"/>
+                    <a:stretch>
+                      <a:fillRect/>
+                    </a:stretch>
+                  </pic:blipFill>
+                  <pic:spPr>
+                    <a:xfrm>
+                      <a:off x="0" y="0"/>
+                      <a:ext cx="5274310" cy="840740"/>
+                    </a:xfrm>
+                    <a:prstGeom prst="rect">
+                      <a:avLst/>
+                    </a:prstGeom>
+                  </pic:spPr>
+                </pic:pic>
+              </a:graphicData>
+            </a:graphic>
+          </wp:inline>
+        </w:drawing>
+      </w:r>
+    </w:p>
+    <w:p>
+      <w:pPr>
+        <w:rPr>
+          <w:rFonts w:ascii="MS UI Gothic" w:eastAsia="MS UI Gothic" w:hAnsi="MS UI Gothic" w:hint="eastAsia"/>
         </w:rPr>
       </w:pPr>
     </w:p>
@@ -2090,6 +2420,43 @@
     <w:p>
       <w:pPr>
         <w:rPr>
+          <w:rFonts w:ascii="MS UI Gothic" w:eastAsia="MS UI Gothic" w:hAnsi="MS UI Gothic" w:hint="eastAsia"/>
+          <w:b/>
+          <w:bCs/>
+          <w:szCs w:val="21"/>
+        </w:rPr>
+      </w:pPr>
+      <w:r>
+        <w:rPr>
+          <w:rFonts w:ascii="MS UI Gothic" w:eastAsia="MS UI Gothic" w:hAnsi="MS UI Gothic"/>
+          <w:b/>
+          <w:bCs/>
+          <w:szCs w:val="21"/>
+        </w:rPr>
+        <w:t>Part 3-A-1</w:t>
+      </w:r>
+      <w:r>
+        <w:rPr>
+          <w:rFonts w:ascii="MS UI Gothic" w:eastAsia="MS UI Gothic" w:hAnsi="MS UI Gothic" w:hint="eastAsia"/>
+          <w:b/>
+          <w:bCs/>
+          <w:szCs w:val="21"/>
+        </w:rPr>
+        <w:t>:</w:t>
+      </w:r>
+      <w:r>
+        <w:rPr>
+          <w:rFonts w:ascii="MS UI Gothic" w:eastAsia="MS UI Gothic" w:hAnsi="MS UI Gothic"/>
+          <w:b/>
+          <w:bCs/>
+          <w:szCs w:val="21"/>
+        </w:rPr>
+        <w:t xml:space="preserve"> DQN</w:t>
+      </w:r>
+    </w:p>
+    <w:p>
+      <w:pPr>
+        <w:rPr>
           <w:rFonts w:ascii="MS UI Gothic" w:eastAsia="MS UI Gothic" w:hAnsi="MS UI Gothic"/>
           <w:bCs/>
           <w:szCs w:val="21"/>
@@ -2102,7 +2469,998 @@
           <w:szCs w:val="21"/>
         </w:rPr>
         <w:tab/>
-      </w:r>
+        <w:t>Below is the</w:t>
+      </w:r>
+      <w:r>
+        <w:rPr>
+          <w:rFonts w:ascii="MS UI Gothic" w:eastAsia="MS UI Gothic" w:hAnsi="MS UI Gothic"/>
+          <w:bCs/>
+          <w:szCs w:val="21"/>
+        </w:rPr>
+        <w:t xml:space="preserve"> capture, the curves of </w:t>
+      </w:r>
+      <w:r>
+        <w:rPr>
+          <w:rFonts w:ascii="MS UI Gothic" w:eastAsia="MS UI Gothic" w:hAnsi="MS UI Gothic"/>
+          <w:bCs/>
+          <w:szCs w:val="21"/>
+          <w:highlight w:val="yellow"/>
+        </w:rPr>
+        <w:t>the</w:t>
+      </w:r>
+      <w:r>
+        <w:rPr>
+          <w:rFonts w:ascii="MS UI Gothic" w:eastAsia="MS UI Gothic" w:hAnsi="MS UI Gothic"/>
+          <w:bCs/>
+          <w:szCs w:val="21"/>
+          <w:highlight w:val="yellow"/>
+        </w:rPr>
+        <w:t xml:space="preserve"> best result</w:t>
+      </w:r>
+      <w:r>
+        <w:rPr>
+          <w:rFonts w:ascii="MS UI Gothic" w:eastAsia="MS UI Gothic" w:hAnsi="MS UI Gothic"/>
+          <w:bCs/>
+          <w:szCs w:val="21"/>
+          <w:highlight w:val="yellow"/>
+        </w:rPr>
+        <w:t xml:space="preserve"> </w:t>
+      </w:r>
+      <w:r>
+        <w:rPr>
+          <w:rFonts w:ascii="MS UI Gothic" w:eastAsia="MS UI Gothic" w:hAnsi="MS UI Gothic"/>
+          <w:bCs/>
+          <w:szCs w:val="21"/>
+          <w:highlight w:val="yellow"/>
+        </w:rPr>
+        <w:t xml:space="preserve">I got for the </w:t>
+      </w:r>
+      <w:r>
+        <w:rPr>
+          <w:rFonts w:ascii="MS UI Gothic" w:eastAsia="MS UI Gothic" w:hAnsi="MS UI Gothic"/>
+          <w:bCs/>
+          <w:szCs w:val="21"/>
+          <w:highlight w:val="yellow"/>
+        </w:rPr>
+        <w:t>DQN</w:t>
+      </w:r>
+      <w:r>
+        <w:rPr>
+          <w:rFonts w:ascii="MS UI Gothic" w:eastAsia="MS UI Gothic" w:hAnsi="MS UI Gothic"/>
+          <w:bCs/>
+          <w:szCs w:val="21"/>
+          <w:highlight w:val="yellow"/>
+        </w:rPr>
+        <w:t>, which was with the average score of “”</w:t>
+      </w:r>
+      <w:r>
+        <w:rPr>
+          <w:rFonts w:ascii="MS UI Gothic" w:eastAsia="MS UI Gothic" w:hAnsi="MS UI Gothic"/>
+          <w:bCs/>
+          <w:szCs w:val="21"/>
+        </w:rPr>
+        <w:t>.</w:t>
+      </w:r>
+      <w:r>
+        <w:rPr>
+          <w:rFonts w:ascii="MS UI Gothic" w:eastAsia="MS UI Gothic" w:hAnsi="MS UI Gothic"/>
+          <w:bCs/>
+          <w:szCs w:val="21"/>
+        </w:rPr>
+        <w:t xml:space="preserve"> The hyperparameters I adopted were as the following:</w:t>
+      </w:r>
+    </w:p>
+    <w:p>
+      <w:pPr>
+        <w:rPr>
+          <w:rFonts w:ascii="MS UI Gothic" w:eastAsiaTheme="minorEastAsia" w:hAnsi="MS UI Gothic" w:hint="eastAsia"/>
+          <w:bCs/>
+          <w:szCs w:val="21"/>
+        </w:rPr>
+      </w:pPr>
+    </w:p>
+    <w:p>
+      <w:pPr>
+        <w:pStyle w:val="a3"/>
+        <w:numPr>
+          <w:ilvl w:val="0"/>
+          <w:numId w:val="10"/>
+        </w:numPr>
+        <w:ind w:leftChars="0"/>
+        <w:rPr>
+          <w:rFonts w:ascii="MS UI Gothic" w:eastAsia="MS UI Gothic" w:hAnsi="MS UI Gothic"/>
+          <w:bCs/>
+          <w:szCs w:val="21"/>
+        </w:rPr>
+      </w:pPr>
+      <w:r>
+        <w:rPr>
+          <w:rFonts w:ascii="MS UI Gothic" w:eastAsiaTheme="minorEastAsia" w:hAnsi="MS UI Gothic"/>
+          <w:bCs/>
+          <w:szCs w:val="21"/>
+        </w:rPr>
+        <w:t>Episode</w:t>
+      </w:r>
+      <w:r>
+        <w:rPr>
+          <w:rFonts w:ascii="MS UI Gothic" w:eastAsiaTheme="minorEastAsia" w:hAnsi="MS UI Gothic"/>
+          <w:bCs/>
+          <w:szCs w:val="21"/>
+        </w:rPr>
+        <w:t>: 2000</w:t>
+      </w:r>
+    </w:p>
+    <w:p>
+      <w:pPr>
+        <w:pStyle w:val="a3"/>
+        <w:numPr>
+          <w:ilvl w:val="0"/>
+          <w:numId w:val="10"/>
+        </w:numPr>
+        <w:ind w:leftChars="0"/>
+        <w:rPr>
+          <w:rFonts w:ascii="MS UI Gothic" w:eastAsia="MS UI Gothic" w:hAnsi="MS UI Gothic"/>
+          <w:bCs/>
+          <w:szCs w:val="21"/>
+        </w:rPr>
+      </w:pPr>
+      <w:r>
+        <w:rPr>
+          <w:rFonts w:ascii="MS UI Gothic" w:eastAsiaTheme="minorEastAsia" w:hAnsi="MS UI Gothic" w:hint="eastAsia"/>
+          <w:bCs/>
+          <w:szCs w:val="21"/>
+        </w:rPr>
+        <w:t>L</w:t>
+      </w:r>
+      <w:r>
+        <w:rPr>
+          <w:rFonts w:ascii="MS UI Gothic" w:eastAsiaTheme="minorEastAsia" w:hAnsi="MS UI Gothic"/>
+          <w:bCs/>
+          <w:szCs w:val="21"/>
+        </w:rPr>
+        <w:t>earning Rate: 0.0005</w:t>
+      </w:r>
+    </w:p>
+    <w:p>
+      <w:pPr>
+        <w:pStyle w:val="a3"/>
+        <w:numPr>
+          <w:ilvl w:val="0"/>
+          <w:numId w:val="10"/>
+        </w:numPr>
+        <w:ind w:leftChars="0"/>
+        <w:rPr>
+          <w:rFonts w:ascii="MS UI Gothic" w:eastAsia="MS UI Gothic" w:hAnsi="MS UI Gothic"/>
+          <w:bCs/>
+          <w:szCs w:val="21"/>
+        </w:rPr>
+      </w:pPr>
+      <w:r>
+        <w:rPr>
+          <w:rFonts w:ascii="MS UI Gothic" w:eastAsiaTheme="minorEastAsia" w:hAnsi="MS UI Gothic" w:hint="eastAsia"/>
+          <w:bCs/>
+          <w:szCs w:val="21"/>
+        </w:rPr>
+        <w:t>B</w:t>
+      </w:r>
+      <w:r>
+        <w:rPr>
+          <w:rFonts w:ascii="MS UI Gothic" w:eastAsiaTheme="minorEastAsia" w:hAnsi="MS UI Gothic"/>
+          <w:bCs/>
+          <w:szCs w:val="21"/>
+        </w:rPr>
+        <w:t>atch Size: 128</w:t>
+      </w:r>
+    </w:p>
+    <w:p>
+      <w:pPr>
+        <w:pStyle w:val="a3"/>
+        <w:numPr>
+          <w:ilvl w:val="0"/>
+          <w:numId w:val="10"/>
+        </w:numPr>
+        <w:ind w:leftChars="0"/>
+        <w:rPr>
+          <w:rFonts w:ascii="MS UI Gothic" w:eastAsia="MS UI Gothic" w:hAnsi="MS UI Gothic"/>
+          <w:bCs/>
+          <w:szCs w:val="21"/>
+        </w:rPr>
+      </w:pPr>
+      <w:r>
+        <w:rPr>
+          <w:rFonts w:ascii="MS UI Gothic" w:eastAsiaTheme="minorEastAsia" w:hAnsi="MS UI Gothic" w:hint="eastAsia"/>
+          <w:bCs/>
+          <w:szCs w:val="21"/>
+        </w:rPr>
+        <w:t>C</w:t>
+      </w:r>
+      <w:r>
+        <w:rPr>
+          <w:rFonts w:ascii="MS UI Gothic" w:eastAsiaTheme="minorEastAsia" w:hAnsi="MS UI Gothic"/>
+          <w:bCs/>
+          <w:szCs w:val="21"/>
+        </w:rPr>
+        <w:t>apacity: 10000</w:t>
+      </w:r>
+    </w:p>
+    <w:p>
+      <w:pPr>
+        <w:pStyle w:val="a3"/>
+        <w:numPr>
+          <w:ilvl w:val="0"/>
+          <w:numId w:val="10"/>
+        </w:numPr>
+        <w:ind w:leftChars="0"/>
+        <w:rPr>
+          <w:rFonts w:ascii="MS UI Gothic" w:eastAsia="MS UI Gothic" w:hAnsi="MS UI Gothic"/>
+          <w:bCs/>
+          <w:szCs w:val="21"/>
+        </w:rPr>
+      </w:pPr>
+      <w:r>
+        <w:rPr>
+          <w:rFonts w:ascii="MS UI Gothic" w:eastAsiaTheme="minorEastAsia" w:hAnsi="MS UI Gothic" w:hint="eastAsia"/>
+          <w:bCs/>
+          <w:szCs w:val="21"/>
+        </w:rPr>
+        <w:t>O</w:t>
+      </w:r>
+      <w:r>
+        <w:rPr>
+          <w:rFonts w:ascii="MS UI Gothic" w:eastAsiaTheme="minorEastAsia" w:hAnsi="MS UI Gothic"/>
+          <w:bCs/>
+          <w:szCs w:val="21"/>
+        </w:rPr>
+        <w:t>ptimizer: Adam</w:t>
+      </w:r>
+    </w:p>
+    <w:p>
+      <w:pPr>
+        <w:pStyle w:val="a3"/>
+        <w:numPr>
+          <w:ilvl w:val="0"/>
+          <w:numId w:val="10"/>
+        </w:numPr>
+        <w:ind w:leftChars="0"/>
+        <w:rPr>
+          <w:rFonts w:ascii="MS UI Gothic" w:eastAsia="MS UI Gothic" w:hAnsi="MS UI Gothic"/>
+          <w:bCs/>
+          <w:szCs w:val="21"/>
+        </w:rPr>
+      </w:pPr>
+      <w:r>
+        <w:rPr>
+          <w:rFonts w:ascii="MS UI Gothic" w:eastAsiaTheme="minorEastAsia" w:hAnsi="MS UI Gothic"/>
+          <w:bCs/>
+          <w:szCs w:val="21"/>
+        </w:rPr>
+        <w:t>Eps Decay: 0.995</w:t>
+      </w:r>
+    </w:p>
+    <w:p>
+      <w:pPr>
+        <w:pStyle w:val="a3"/>
+        <w:numPr>
+          <w:ilvl w:val="0"/>
+          <w:numId w:val="10"/>
+        </w:numPr>
+        <w:ind w:leftChars="0"/>
+        <w:rPr>
+          <w:rFonts w:ascii="MS UI Gothic" w:eastAsia="MS UI Gothic" w:hAnsi="MS UI Gothic"/>
+          <w:bCs/>
+          <w:szCs w:val="21"/>
+        </w:rPr>
+      </w:pPr>
+      <w:r>
+        <w:rPr>
+          <w:rFonts w:ascii="MS UI Gothic" w:eastAsiaTheme="minorEastAsia" w:hAnsi="MS UI Gothic" w:hint="eastAsia"/>
+          <w:bCs/>
+          <w:szCs w:val="21"/>
+        </w:rPr>
+        <w:t>E</w:t>
+      </w:r>
+      <w:r>
+        <w:rPr>
+          <w:rFonts w:ascii="MS UI Gothic" w:eastAsiaTheme="minorEastAsia" w:hAnsi="MS UI Gothic"/>
+          <w:bCs/>
+          <w:szCs w:val="21"/>
+        </w:rPr>
+        <w:t>ps Minimum: 0.01</w:t>
+      </w:r>
+    </w:p>
+    <w:p>
+      <w:pPr>
+        <w:pStyle w:val="a3"/>
+        <w:numPr>
+          <w:ilvl w:val="0"/>
+          <w:numId w:val="10"/>
+        </w:numPr>
+        <w:ind w:leftChars="0"/>
+        <w:rPr>
+          <w:rFonts w:ascii="MS UI Gothic" w:eastAsia="MS UI Gothic" w:hAnsi="MS UI Gothic"/>
+          <w:bCs/>
+          <w:szCs w:val="21"/>
+        </w:rPr>
+      </w:pPr>
+      <w:r>
+        <w:rPr>
+          <w:rFonts w:ascii="MS UI Gothic" w:eastAsiaTheme="minorEastAsia" w:hAnsi="MS UI Gothic"/>
+          <w:bCs/>
+          <w:szCs w:val="21"/>
+        </w:rPr>
+        <w:t>Gama: 0.99</w:t>
+      </w:r>
+    </w:p>
+    <w:p>
+      <w:pPr>
+        <w:pStyle w:val="a3"/>
+        <w:numPr>
+          <w:ilvl w:val="0"/>
+          <w:numId w:val="10"/>
+        </w:numPr>
+        <w:ind w:leftChars="0"/>
+        <w:rPr>
+          <w:rFonts w:ascii="MS UI Gothic" w:eastAsia="MS UI Gothic" w:hAnsi="MS UI Gothic"/>
+          <w:bCs/>
+          <w:szCs w:val="21"/>
+        </w:rPr>
+      </w:pPr>
+      <w:r>
+        <w:rPr>
+          <w:rFonts w:ascii="MS UI Gothic" w:eastAsiaTheme="minorEastAsia" w:hAnsi="MS UI Gothic" w:hint="eastAsia"/>
+          <w:bCs/>
+          <w:szCs w:val="21"/>
+        </w:rPr>
+        <w:t>F</w:t>
+      </w:r>
+      <w:r>
+        <w:rPr>
+          <w:rFonts w:ascii="MS UI Gothic" w:eastAsiaTheme="minorEastAsia" w:hAnsi="MS UI Gothic"/>
+          <w:bCs/>
+          <w:szCs w:val="21"/>
+        </w:rPr>
+        <w:t>requency: 4</w:t>
+      </w:r>
+    </w:p>
+    <w:p>
+      <w:pPr>
+        <w:pStyle w:val="a3"/>
+        <w:numPr>
+          <w:ilvl w:val="0"/>
+          <w:numId w:val="10"/>
+        </w:numPr>
+        <w:ind w:leftChars="0"/>
+        <w:rPr>
+          <w:rFonts w:ascii="MS UI Gothic" w:eastAsia="MS UI Gothic" w:hAnsi="MS UI Gothic"/>
+          <w:bCs/>
+          <w:szCs w:val="21"/>
+        </w:rPr>
+      </w:pPr>
+      <w:r>
+        <w:rPr>
+          <w:rFonts w:ascii="MS UI Gothic" w:eastAsiaTheme="minorEastAsia" w:hAnsi="MS UI Gothic" w:hint="eastAsia"/>
+          <w:bCs/>
+          <w:szCs w:val="21"/>
+        </w:rPr>
+        <w:t>T</w:t>
+      </w:r>
+      <w:r>
+        <w:rPr>
+          <w:rFonts w:ascii="MS UI Gothic" w:eastAsiaTheme="minorEastAsia" w:hAnsi="MS UI Gothic"/>
+          <w:bCs/>
+          <w:szCs w:val="21"/>
+        </w:rPr>
+        <w:t xml:space="preserve">arget </w:t>
+      </w:r>
+      <w:r>
+        <w:rPr>
+          <w:rFonts w:ascii="MS UI Gothic" w:eastAsiaTheme="minorEastAsia" w:hAnsi="MS UI Gothic" w:hint="eastAsia"/>
+          <w:bCs/>
+          <w:szCs w:val="21"/>
+        </w:rPr>
+        <w:t>F</w:t>
+      </w:r>
+      <w:r>
+        <w:rPr>
+          <w:rFonts w:ascii="MS UI Gothic" w:eastAsiaTheme="minorEastAsia" w:hAnsi="MS UI Gothic"/>
+          <w:bCs/>
+          <w:szCs w:val="21"/>
+        </w:rPr>
+        <w:t>requency</w:t>
+      </w:r>
+      <w:r>
+        <w:rPr>
+          <w:rFonts w:ascii="MS UI Gothic" w:eastAsiaTheme="minorEastAsia" w:hAnsi="MS UI Gothic"/>
+          <w:bCs/>
+          <w:szCs w:val="21"/>
+        </w:rPr>
+        <w:t>: 4</w:t>
+      </w:r>
+    </w:p>
+    <w:p>
+      <w:pPr>
+        <w:pStyle w:val="a3"/>
+        <w:numPr>
+          <w:ilvl w:val="0"/>
+          <w:numId w:val="10"/>
+        </w:numPr>
+        <w:ind w:leftChars="0"/>
+        <w:rPr>
+          <w:rFonts w:ascii="MS UI Gothic" w:eastAsia="MS UI Gothic" w:hAnsi="MS UI Gothic"/>
+          <w:bCs/>
+          <w:szCs w:val="21"/>
+        </w:rPr>
+      </w:pPr>
+      <w:r>
+        <w:rPr>
+          <w:rFonts w:ascii="MS UI Gothic" w:eastAsiaTheme="minorEastAsia" w:hAnsi="MS UI Gothic" w:hint="eastAsia"/>
+          <w:bCs/>
+          <w:szCs w:val="21"/>
+        </w:rPr>
+        <w:t>T</w:t>
+      </w:r>
+      <w:r>
+        <w:rPr>
+          <w:rFonts w:ascii="MS UI Gothic" w:eastAsiaTheme="minorEastAsia" w:hAnsi="MS UI Gothic"/>
+          <w:bCs/>
+          <w:szCs w:val="21"/>
+        </w:rPr>
+        <w:t>est Epsilon: 0.001</w:t>
+      </w:r>
+    </w:p>
+    <w:p>
+      <w:pPr>
+        <w:rPr>
+          <w:rFonts w:ascii="MS UI Gothic" w:eastAsia="MS UI Gothic" w:hAnsi="MS UI Gothic" w:hint="eastAsia"/>
+          <w:bCs/>
+          <w:szCs w:val="21"/>
+        </w:rPr>
+      </w:pPr>
+    </w:p>
+    <w:p>
+      <w:pPr>
+        <w:rPr>
+          <w:rFonts w:ascii="MS UI Gothic" w:eastAsiaTheme="minorEastAsia" w:hAnsi="MS UI Gothic"/>
+          <w:bCs/>
+          <w:szCs w:val="21"/>
+        </w:rPr>
+      </w:pPr>
+    </w:p>
+    <w:p>
+      <w:pPr>
+        <w:rPr>
+          <w:rFonts w:ascii="MS UI Gothic" w:eastAsiaTheme="minorEastAsia" w:hAnsi="MS UI Gothic" w:hint="eastAsia"/>
+          <w:bCs/>
+          <w:szCs w:val="21"/>
+        </w:rPr>
+      </w:pPr>
+    </w:p>
+    <w:p>
+      <w:pPr>
+        <w:rPr>
+          <w:rFonts w:ascii="MS UI Gothic" w:eastAsia="MS UI Gothic" w:hAnsi="MS UI Gothic" w:hint="eastAsia"/>
+          <w:bCs/>
+          <w:szCs w:val="21"/>
+        </w:rPr>
+      </w:pPr>
+    </w:p>
+    <w:p>
+      <w:pPr>
+        <w:rPr>
+          <w:rFonts w:ascii="MS UI Gothic" w:eastAsia="MS UI Gothic" w:hAnsi="MS UI Gothic"/>
+          <w:b/>
+          <w:bCs/>
+          <w:szCs w:val="21"/>
+        </w:rPr>
+      </w:pPr>
+      <w:r>
+        <w:rPr>
+          <w:rFonts w:ascii="MS UI Gothic" w:eastAsia="MS UI Gothic" w:hAnsi="MS UI Gothic"/>
+          <w:b/>
+          <w:bCs/>
+          <w:szCs w:val="21"/>
+        </w:rPr>
+        <w:t>Part 3-A-</w:t>
+      </w:r>
+      <w:r>
+        <w:rPr>
+          <w:rFonts w:ascii="MS UI Gothic" w:eastAsia="MS UI Gothic" w:hAnsi="MS UI Gothic"/>
+          <w:b/>
+          <w:bCs/>
+          <w:szCs w:val="21"/>
+        </w:rPr>
+        <w:t>2</w:t>
+      </w:r>
+      <w:r>
+        <w:rPr>
+          <w:rFonts w:ascii="MS UI Gothic" w:eastAsia="MS UI Gothic" w:hAnsi="MS UI Gothic" w:hint="eastAsia"/>
+          <w:b/>
+          <w:bCs/>
+          <w:szCs w:val="21"/>
+        </w:rPr>
+        <w:t>:</w:t>
+      </w:r>
+      <w:r>
+        <w:rPr>
+          <w:rFonts w:ascii="MS UI Gothic" w:eastAsia="MS UI Gothic" w:hAnsi="MS UI Gothic"/>
+          <w:b/>
+          <w:bCs/>
+          <w:szCs w:val="21"/>
+        </w:rPr>
+        <w:t xml:space="preserve"> </w:t>
+      </w:r>
+      <w:r>
+        <w:rPr>
+          <w:rFonts w:ascii="MS UI Gothic" w:eastAsia="MS UI Gothic" w:hAnsi="MS UI Gothic"/>
+          <w:b/>
+          <w:bCs/>
+          <w:szCs w:val="21"/>
+        </w:rPr>
+        <w:t>DDPG</w:t>
+      </w:r>
+    </w:p>
+    <w:p>
+      <w:pPr>
+        <w:rPr>
+          <w:rFonts w:ascii="MS UI Gothic" w:eastAsia="MS UI Gothic" w:hAnsi="MS UI Gothic"/>
+          <w:bCs/>
+          <w:szCs w:val="21"/>
+        </w:rPr>
+      </w:pPr>
+      <w:r>
+        <w:rPr>
+          <w:rFonts w:ascii="MS UI Gothic" w:eastAsia="MS UI Gothic" w:hAnsi="MS UI Gothic"/>
+          <w:bCs/>
+          <w:szCs w:val="21"/>
+        </w:rPr>
+        <w:tab/>
+        <w:t xml:space="preserve">Below is the capture, the curves of </w:t>
+      </w:r>
+      <w:r>
+        <w:rPr>
+          <w:rFonts w:ascii="MS UI Gothic" w:eastAsia="MS UI Gothic" w:hAnsi="MS UI Gothic"/>
+          <w:bCs/>
+          <w:szCs w:val="21"/>
+          <w:highlight w:val="yellow"/>
+        </w:rPr>
+        <w:t xml:space="preserve">the best result I got for the </w:t>
+      </w:r>
+      <w:r>
+        <w:rPr>
+          <w:rFonts w:ascii="MS UI Gothic" w:eastAsia="MS UI Gothic" w:hAnsi="MS UI Gothic"/>
+          <w:bCs/>
+          <w:szCs w:val="21"/>
+          <w:highlight w:val="yellow"/>
+        </w:rPr>
+        <w:t>DDPG</w:t>
+      </w:r>
+      <w:r>
+        <w:rPr>
+          <w:rFonts w:ascii="MS UI Gothic" w:eastAsia="MS UI Gothic" w:hAnsi="MS UI Gothic"/>
+          <w:bCs/>
+          <w:szCs w:val="21"/>
+          <w:highlight w:val="yellow"/>
+        </w:rPr>
+        <w:t>, which was with the average score of “”</w:t>
+      </w:r>
+      <w:r>
+        <w:rPr>
+          <w:rFonts w:ascii="MS UI Gothic" w:eastAsia="MS UI Gothic" w:hAnsi="MS UI Gothic"/>
+          <w:bCs/>
+          <w:szCs w:val="21"/>
+        </w:rPr>
+        <w:t>.</w:t>
+      </w:r>
+      <w:r>
+        <w:rPr>
+          <w:rFonts w:ascii="MS UI Gothic" w:eastAsia="MS UI Gothic" w:hAnsi="MS UI Gothic"/>
+          <w:bCs/>
+          <w:szCs w:val="21"/>
+        </w:rPr>
+        <w:t xml:space="preserve"> The hyperparameters I adopted were as the following:</w:t>
+      </w:r>
+    </w:p>
+    <w:p>
+      <w:pPr>
+        <w:rPr>
+          <w:rFonts w:ascii="MS UI Gothic" w:eastAsiaTheme="minorEastAsia" w:hAnsi="MS UI Gothic" w:hint="eastAsia"/>
+          <w:bCs/>
+          <w:szCs w:val="21"/>
+        </w:rPr>
+      </w:pPr>
+    </w:p>
+    <w:p>
+      <w:pPr>
+        <w:pStyle w:val="a3"/>
+        <w:numPr>
+          <w:ilvl w:val="0"/>
+          <w:numId w:val="10"/>
+        </w:numPr>
+        <w:ind w:leftChars="0"/>
+        <w:rPr>
+          <w:rFonts w:ascii="MS UI Gothic" w:eastAsia="MS UI Gothic" w:hAnsi="MS UI Gothic"/>
+          <w:bCs/>
+          <w:szCs w:val="21"/>
+        </w:rPr>
+      </w:pPr>
+      <w:r>
+        <w:rPr>
+          <w:rFonts w:ascii="MS UI Gothic" w:eastAsiaTheme="minorEastAsia" w:hAnsi="MS UI Gothic"/>
+          <w:bCs/>
+          <w:szCs w:val="21"/>
+        </w:rPr>
+        <w:t>Episode</w:t>
+      </w:r>
+      <w:bookmarkStart w:id="0" w:name="_GoBack"/>
+      <w:bookmarkEnd w:id="0"/>
+      <w:r>
+        <w:rPr>
+          <w:rFonts w:ascii="MS UI Gothic" w:eastAsiaTheme="minorEastAsia" w:hAnsi="MS UI Gothic"/>
+          <w:bCs/>
+          <w:szCs w:val="21"/>
+        </w:rPr>
+        <w:t>: 2000</w:t>
+      </w:r>
+    </w:p>
+    <w:p>
+      <w:pPr>
+        <w:pStyle w:val="a3"/>
+        <w:numPr>
+          <w:ilvl w:val="0"/>
+          <w:numId w:val="10"/>
+        </w:numPr>
+        <w:ind w:leftChars="0"/>
+        <w:rPr>
+          <w:rFonts w:ascii="MS UI Gothic" w:eastAsia="MS UI Gothic" w:hAnsi="MS UI Gothic"/>
+          <w:bCs/>
+          <w:szCs w:val="21"/>
+        </w:rPr>
+      </w:pPr>
+      <w:r>
+        <w:rPr>
+          <w:rFonts w:ascii="MS UI Gothic" w:eastAsiaTheme="minorEastAsia" w:hAnsi="MS UI Gothic" w:hint="eastAsia"/>
+          <w:bCs/>
+          <w:szCs w:val="21"/>
+        </w:rPr>
+        <w:t>L</w:t>
+      </w:r>
+      <w:r>
+        <w:rPr>
+          <w:rFonts w:ascii="MS UI Gothic" w:eastAsiaTheme="minorEastAsia" w:hAnsi="MS UI Gothic"/>
+          <w:bCs/>
+          <w:szCs w:val="21"/>
+        </w:rPr>
+        <w:t>earning Rate</w:t>
+      </w:r>
+      <w:r>
+        <w:rPr>
+          <w:rFonts w:ascii="MS UI Gothic" w:eastAsiaTheme="minorEastAsia" w:hAnsi="MS UI Gothic"/>
+          <w:bCs/>
+          <w:szCs w:val="21"/>
+        </w:rPr>
+        <w:t xml:space="preserve"> of Actor</w:t>
+      </w:r>
+      <w:r>
+        <w:rPr>
+          <w:rFonts w:ascii="MS UI Gothic" w:eastAsiaTheme="minorEastAsia" w:hAnsi="MS UI Gothic"/>
+          <w:bCs/>
+          <w:szCs w:val="21"/>
+        </w:rPr>
+        <w:t>: 0.00</w:t>
+      </w:r>
+      <w:r>
+        <w:rPr>
+          <w:rFonts w:ascii="MS UI Gothic" w:eastAsiaTheme="minorEastAsia" w:hAnsi="MS UI Gothic"/>
+          <w:bCs/>
+          <w:szCs w:val="21"/>
+        </w:rPr>
+        <w:t>1</w:t>
+      </w:r>
+    </w:p>
+    <w:p>
+      <w:pPr>
+        <w:pStyle w:val="a3"/>
+        <w:numPr>
+          <w:ilvl w:val="0"/>
+          <w:numId w:val="10"/>
+        </w:numPr>
+        <w:ind w:leftChars="0"/>
+        <w:rPr>
+          <w:rFonts w:ascii="MS UI Gothic" w:eastAsia="MS UI Gothic" w:hAnsi="MS UI Gothic" w:hint="eastAsia"/>
+          <w:bCs/>
+          <w:szCs w:val="21"/>
+        </w:rPr>
+      </w:pPr>
+      <w:r>
+        <w:rPr>
+          <w:rFonts w:ascii="MS UI Gothic" w:eastAsiaTheme="minorEastAsia" w:hAnsi="MS UI Gothic" w:hint="eastAsia"/>
+          <w:bCs/>
+          <w:szCs w:val="21"/>
+        </w:rPr>
+        <w:t>L</w:t>
+      </w:r>
+      <w:r>
+        <w:rPr>
+          <w:rFonts w:ascii="MS UI Gothic" w:eastAsiaTheme="minorEastAsia" w:hAnsi="MS UI Gothic"/>
+          <w:bCs/>
+          <w:szCs w:val="21"/>
+        </w:rPr>
+        <w:t xml:space="preserve">earning Rate of </w:t>
+      </w:r>
+      <w:r>
+        <w:rPr>
+          <w:rFonts w:ascii="MS UI Gothic" w:eastAsiaTheme="minorEastAsia" w:hAnsi="MS UI Gothic"/>
+          <w:bCs/>
+          <w:szCs w:val="21"/>
+        </w:rPr>
+        <w:t>Critic</w:t>
+      </w:r>
+      <w:r>
+        <w:rPr>
+          <w:rFonts w:ascii="MS UI Gothic" w:eastAsiaTheme="minorEastAsia" w:hAnsi="MS UI Gothic"/>
+          <w:bCs/>
+          <w:szCs w:val="21"/>
+        </w:rPr>
+        <w:t>: 0.</w:t>
+      </w:r>
+      <w:r>
+        <w:rPr>
+          <w:rFonts w:ascii="MS UI Gothic" w:eastAsiaTheme="minorEastAsia" w:hAnsi="MS UI Gothic"/>
+          <w:bCs/>
+          <w:szCs w:val="21"/>
+        </w:rPr>
+        <w:t>001</w:t>
+      </w:r>
+    </w:p>
+    <w:p>
+      <w:pPr>
+        <w:pStyle w:val="a3"/>
+        <w:numPr>
+          <w:ilvl w:val="0"/>
+          <w:numId w:val="10"/>
+        </w:numPr>
+        <w:ind w:leftChars="0"/>
+        <w:rPr>
+          <w:rFonts w:ascii="MS UI Gothic" w:eastAsia="MS UI Gothic" w:hAnsi="MS UI Gothic"/>
+          <w:bCs/>
+          <w:szCs w:val="21"/>
+        </w:rPr>
+      </w:pPr>
+      <w:r>
+        <w:rPr>
+          <w:rFonts w:ascii="MS UI Gothic" w:eastAsiaTheme="minorEastAsia" w:hAnsi="MS UI Gothic" w:hint="eastAsia"/>
+          <w:bCs/>
+          <w:szCs w:val="21"/>
+        </w:rPr>
+        <w:t>B</w:t>
+      </w:r>
+      <w:r>
+        <w:rPr>
+          <w:rFonts w:ascii="MS UI Gothic" w:eastAsiaTheme="minorEastAsia" w:hAnsi="MS UI Gothic"/>
+          <w:bCs/>
+          <w:szCs w:val="21"/>
+        </w:rPr>
+        <w:t xml:space="preserve">atch Size: </w:t>
+      </w:r>
+      <w:r>
+        <w:rPr>
+          <w:rFonts w:ascii="MS UI Gothic" w:eastAsiaTheme="minorEastAsia" w:hAnsi="MS UI Gothic"/>
+          <w:bCs/>
+          <w:szCs w:val="21"/>
+        </w:rPr>
+        <w:t>64</w:t>
+      </w:r>
+    </w:p>
+    <w:p>
+      <w:pPr>
+        <w:pStyle w:val="a3"/>
+        <w:numPr>
+          <w:ilvl w:val="0"/>
+          <w:numId w:val="10"/>
+        </w:numPr>
+        <w:ind w:leftChars="0"/>
+        <w:rPr>
+          <w:rFonts w:ascii="MS UI Gothic" w:eastAsia="MS UI Gothic" w:hAnsi="MS UI Gothic"/>
+          <w:bCs/>
+          <w:szCs w:val="21"/>
+        </w:rPr>
+      </w:pPr>
+      <w:r>
+        <w:rPr>
+          <w:rFonts w:ascii="MS UI Gothic" w:eastAsiaTheme="minorEastAsia" w:hAnsi="MS UI Gothic" w:hint="eastAsia"/>
+          <w:bCs/>
+          <w:szCs w:val="21"/>
+        </w:rPr>
+        <w:t>C</w:t>
+      </w:r>
+      <w:r>
+        <w:rPr>
+          <w:rFonts w:ascii="MS UI Gothic" w:eastAsiaTheme="minorEastAsia" w:hAnsi="MS UI Gothic"/>
+          <w:bCs/>
+          <w:szCs w:val="21"/>
+        </w:rPr>
+        <w:t xml:space="preserve">apacity: </w:t>
+      </w:r>
+      <w:r>
+        <w:rPr>
+          <w:rFonts w:ascii="MS UI Gothic" w:eastAsiaTheme="minorEastAsia" w:hAnsi="MS UI Gothic"/>
+          <w:bCs/>
+          <w:szCs w:val="21"/>
+        </w:rPr>
+        <w:t>500000</w:t>
+      </w:r>
+    </w:p>
+    <w:p>
+      <w:pPr>
+        <w:pStyle w:val="a3"/>
+        <w:numPr>
+          <w:ilvl w:val="0"/>
+          <w:numId w:val="10"/>
+        </w:numPr>
+        <w:ind w:leftChars="0"/>
+        <w:rPr>
+          <w:rFonts w:ascii="MS UI Gothic" w:eastAsia="MS UI Gothic" w:hAnsi="MS UI Gothic"/>
+          <w:bCs/>
+          <w:szCs w:val="21"/>
+        </w:rPr>
+      </w:pPr>
+      <w:r>
+        <w:rPr>
+          <w:rFonts w:ascii="MS UI Gothic" w:eastAsiaTheme="minorEastAsia" w:hAnsi="MS UI Gothic" w:hint="eastAsia"/>
+          <w:bCs/>
+          <w:szCs w:val="21"/>
+        </w:rPr>
+        <w:t>O</w:t>
+      </w:r>
+      <w:r>
+        <w:rPr>
+          <w:rFonts w:ascii="MS UI Gothic" w:eastAsiaTheme="minorEastAsia" w:hAnsi="MS UI Gothic"/>
+          <w:bCs/>
+          <w:szCs w:val="21"/>
+        </w:rPr>
+        <w:t>ptimizer: Adam</w:t>
+      </w:r>
+    </w:p>
+    <w:p>
+      <w:pPr>
+        <w:pStyle w:val="a3"/>
+        <w:numPr>
+          <w:ilvl w:val="0"/>
+          <w:numId w:val="10"/>
+        </w:numPr>
+        <w:ind w:leftChars="0"/>
+        <w:rPr>
+          <w:rFonts w:ascii="MS UI Gothic" w:eastAsia="MS UI Gothic" w:hAnsi="MS UI Gothic"/>
+          <w:bCs/>
+          <w:szCs w:val="21"/>
+        </w:rPr>
+      </w:pPr>
+      <w:r>
+        <w:rPr>
+          <w:rFonts w:ascii="MS UI Gothic" w:eastAsiaTheme="minorEastAsia" w:hAnsi="MS UI Gothic"/>
+          <w:bCs/>
+          <w:szCs w:val="21"/>
+        </w:rPr>
+        <w:t>Gama: 0.99</w:t>
+      </w:r>
+    </w:p>
+    <w:p>
+      <w:pPr>
+        <w:pStyle w:val="a3"/>
+        <w:numPr>
+          <w:ilvl w:val="0"/>
+          <w:numId w:val="10"/>
+        </w:numPr>
+        <w:ind w:leftChars="0"/>
+        <w:rPr>
+          <w:rFonts w:ascii="MS UI Gothic" w:eastAsia="MS UI Gothic" w:hAnsi="MS UI Gothic"/>
+          <w:bCs/>
+          <w:szCs w:val="21"/>
+        </w:rPr>
+      </w:pPr>
+      <w:r>
+        <w:rPr>
+          <w:rFonts w:ascii="MS UI Gothic" w:eastAsiaTheme="minorEastAsia" w:hAnsi="MS UI Gothic" w:hint="eastAsia"/>
+          <w:bCs/>
+          <w:szCs w:val="21"/>
+        </w:rPr>
+        <w:t>F</w:t>
+      </w:r>
+      <w:r>
+        <w:rPr>
+          <w:rFonts w:ascii="MS UI Gothic" w:eastAsiaTheme="minorEastAsia" w:hAnsi="MS UI Gothic"/>
+          <w:bCs/>
+          <w:szCs w:val="21"/>
+        </w:rPr>
+        <w:t>requency: 4</w:t>
+      </w:r>
+    </w:p>
+    <w:p>
+      <w:pPr>
+        <w:pStyle w:val="a3"/>
+        <w:numPr>
+          <w:ilvl w:val="0"/>
+          <w:numId w:val="10"/>
+        </w:numPr>
+        <w:ind w:leftChars="0"/>
+        <w:rPr>
+          <w:rFonts w:ascii="MS UI Gothic" w:eastAsia="MS UI Gothic" w:hAnsi="MS UI Gothic"/>
+          <w:bCs/>
+          <w:szCs w:val="21"/>
+        </w:rPr>
+      </w:pPr>
+      <w:r>
+        <w:rPr>
+          <w:rFonts w:ascii="MS UI Gothic" w:eastAsiaTheme="minorEastAsia" w:hAnsi="MS UI Gothic" w:hint="eastAsia"/>
+          <w:bCs/>
+          <w:szCs w:val="21"/>
+        </w:rPr>
+        <w:t>T</w:t>
+      </w:r>
+      <w:r>
+        <w:rPr>
+          <w:rFonts w:ascii="MS UI Gothic" w:eastAsiaTheme="minorEastAsia" w:hAnsi="MS UI Gothic"/>
+          <w:bCs/>
+          <w:szCs w:val="21"/>
+        </w:rPr>
+        <w:t xml:space="preserve">arget </w:t>
+      </w:r>
+      <w:r>
+        <w:rPr>
+          <w:rFonts w:ascii="MS UI Gothic" w:eastAsiaTheme="minorEastAsia" w:hAnsi="MS UI Gothic" w:hint="eastAsia"/>
+          <w:bCs/>
+          <w:szCs w:val="21"/>
+        </w:rPr>
+        <w:t>F</w:t>
+      </w:r>
+      <w:r>
+        <w:rPr>
+          <w:rFonts w:ascii="MS UI Gothic" w:eastAsiaTheme="minorEastAsia" w:hAnsi="MS UI Gothic"/>
+          <w:bCs/>
+          <w:szCs w:val="21"/>
+        </w:rPr>
+        <w:t>requency: 4</w:t>
+      </w:r>
+    </w:p>
+    <w:p>
+      <w:pPr>
+        <w:pStyle w:val="a3"/>
+        <w:numPr>
+          <w:ilvl w:val="0"/>
+          <w:numId w:val="10"/>
+        </w:numPr>
+        <w:ind w:leftChars="0"/>
+        <w:rPr>
+          <w:rFonts w:ascii="MS UI Gothic" w:eastAsia="MS UI Gothic" w:hAnsi="MS UI Gothic"/>
+          <w:bCs/>
+          <w:szCs w:val="21"/>
+        </w:rPr>
+      </w:pPr>
+      <w:r>
+        <w:rPr>
+          <w:rFonts w:ascii="MS UI Gothic" w:eastAsiaTheme="minorEastAsia" w:hAnsi="MS UI Gothic" w:hint="eastAsia"/>
+          <w:bCs/>
+          <w:szCs w:val="21"/>
+        </w:rPr>
+        <w:t>T</w:t>
+      </w:r>
+      <w:r>
+        <w:rPr>
+          <w:rFonts w:ascii="MS UI Gothic" w:eastAsiaTheme="minorEastAsia" w:hAnsi="MS UI Gothic"/>
+          <w:bCs/>
+          <w:szCs w:val="21"/>
+        </w:rPr>
+        <w:t>est Epsilon: 0.001</w:t>
+      </w:r>
+    </w:p>
+    <w:p>
+      <w:pPr>
+        <w:rPr>
+          <w:rFonts w:ascii="MS UI Gothic" w:eastAsia="MS UI Gothic" w:hAnsi="MS UI Gothic" w:hint="eastAsia"/>
+          <w:bCs/>
+          <w:szCs w:val="21"/>
+        </w:rPr>
+      </w:pPr>
     </w:p>
     <w:p>
       <w:pPr>
@@ -2316,6 +3674,119 @@
     </w:lvl>
   </w:abstractNum>
   <w:abstractNum w:abstractNumId="1" w15:restartNumberingAfterBreak="0">
+    <w:nsid w:val="0A31180F"/>
+    <w:multiLevelType w:val="hybridMultilevel"/>
+    <w:tmpl w:val="8FAC4510"/>
+    <w:lvl w:ilvl="0" w:tplc="0409000B">
+      <w:start w:val="1"/>
+      <w:numFmt w:val="bullet"/>
+      <w:lvlText w:val=""/>
+      <w:lvlJc w:val="left"/>
+      <w:pPr>
+        <w:ind w:left="960" w:hanging="480"/>
+      </w:pPr>
+      <w:rPr>
+        <w:rFonts w:ascii="Wingdings" w:hAnsi="Wingdings" w:hint="default"/>
+      </w:rPr>
+    </w:lvl>
+    <w:lvl w:ilvl="1" w:tplc="04090003" w:tentative="1">
+      <w:start w:val="1"/>
+      <w:numFmt w:val="bullet"/>
+      <w:lvlText w:val=""/>
+      <w:lvlJc w:val="left"/>
+      <w:pPr>
+        <w:ind w:left="1440" w:hanging="480"/>
+      </w:pPr>
+      <w:rPr>
+        <w:rFonts w:ascii="Wingdings" w:hAnsi="Wingdings" w:hint="default"/>
+      </w:rPr>
+    </w:lvl>
+    <w:lvl w:ilvl="2" w:tplc="04090005" w:tentative="1">
+      <w:start w:val="1"/>
+      <w:numFmt w:val="bullet"/>
+      <w:lvlText w:val=""/>
+      <w:lvlJc w:val="left"/>
+      <w:pPr>
+        <w:ind w:left="1920" w:hanging="480"/>
+      </w:pPr>
+      <w:rPr>
+        <w:rFonts w:ascii="Wingdings" w:hAnsi="Wingdings" w:hint="default"/>
+      </w:rPr>
+    </w:lvl>
+    <w:lvl w:ilvl="3" w:tplc="04090001" w:tentative="1">
+      <w:start w:val="1"/>
+      <w:numFmt w:val="bullet"/>
+      <w:lvlText w:val=""/>
+      <w:lvlJc w:val="left"/>
+      <w:pPr>
+        <w:ind w:left="2400" w:hanging="480"/>
+      </w:pPr>
+      <w:rPr>
+        <w:rFonts w:ascii="Wingdings" w:hAnsi="Wingdings" w:hint="default"/>
+      </w:rPr>
+    </w:lvl>
+    <w:lvl w:ilvl="4" w:tplc="04090003" w:tentative="1">
+      <w:start w:val="1"/>
+      <w:numFmt w:val="bullet"/>
+      <w:lvlText w:val=""/>
+      <w:lvlJc w:val="left"/>
+      <w:pPr>
+        <w:ind w:left="2880" w:hanging="480"/>
+      </w:pPr>
+      <w:rPr>
+        <w:rFonts w:ascii="Wingdings" w:hAnsi="Wingdings" w:hint="default"/>
+      </w:rPr>
+    </w:lvl>
+    <w:lvl w:ilvl="5" w:tplc="04090005" w:tentative="1">
+      <w:start w:val="1"/>
+      <w:numFmt w:val="bullet"/>
+      <w:lvlText w:val=""/>
+      <w:lvlJc w:val="left"/>
+      <w:pPr>
+        <w:ind w:left="3360" w:hanging="480"/>
+      </w:pPr>
+      <w:rPr>
+        <w:rFonts w:ascii="Wingdings" w:hAnsi="Wingdings" w:hint="default"/>
+      </w:rPr>
+    </w:lvl>
+    <w:lvl w:ilvl="6" w:tplc="04090001" w:tentative="1">
+      <w:start w:val="1"/>
+      <w:numFmt w:val="bullet"/>
+      <w:lvlText w:val=""/>
+      <w:lvlJc w:val="left"/>
+      <w:pPr>
+        <w:ind w:left="3840" w:hanging="480"/>
+      </w:pPr>
+      <w:rPr>
+        <w:rFonts w:ascii="Wingdings" w:hAnsi="Wingdings" w:hint="default"/>
+      </w:rPr>
+    </w:lvl>
+    <w:lvl w:ilvl="7" w:tplc="04090003" w:tentative="1">
+      <w:start w:val="1"/>
+      <w:numFmt w:val="bullet"/>
+      <w:lvlText w:val=""/>
+      <w:lvlJc w:val="left"/>
+      <w:pPr>
+        <w:ind w:left="4320" w:hanging="480"/>
+      </w:pPr>
+      <w:rPr>
+        <w:rFonts w:ascii="Wingdings" w:hAnsi="Wingdings" w:hint="default"/>
+      </w:rPr>
+    </w:lvl>
+    <w:lvl w:ilvl="8" w:tplc="04090005" w:tentative="1">
+      <w:start w:val="1"/>
+      <w:numFmt w:val="bullet"/>
+      <w:lvlText w:val=""/>
+      <w:lvlJc w:val="left"/>
+      <w:pPr>
+        <w:ind w:left="4800" w:hanging="480"/>
+      </w:pPr>
+      <w:rPr>
+        <w:rFonts w:ascii="Wingdings" w:hAnsi="Wingdings" w:hint="default"/>
+      </w:rPr>
+    </w:lvl>
+  </w:abstractNum>
+  <w:abstractNum w:abstractNumId="2" w15:restartNumberingAfterBreak="0">
     <w:nsid w:val="0C8218D3"/>
     <w:multiLevelType w:val="hybridMultilevel"/>
     <w:tmpl w:val="ABAC7F00"/>
@@ -2428,7 +3899,7 @@
       </w:rPr>
     </w:lvl>
   </w:abstractNum>
-  <w:abstractNum w:abstractNumId="2" w15:restartNumberingAfterBreak="0">
+  <w:abstractNum w:abstractNumId="3" w15:restartNumberingAfterBreak="0">
     <w:nsid w:val="10F83EAF"/>
     <w:multiLevelType w:val="hybridMultilevel"/>
     <w:tmpl w:val="907442A6"/>
@@ -2541,7 +4012,7 @@
       </w:rPr>
     </w:lvl>
   </w:abstractNum>
-  <w:abstractNum w:abstractNumId="3" w15:restartNumberingAfterBreak="0">
+  <w:abstractNum w:abstractNumId="4" w15:restartNumberingAfterBreak="0">
     <w:nsid w:val="2AEB3D62"/>
     <w:multiLevelType w:val="hybridMultilevel"/>
     <w:tmpl w:val="E69234BC"/>
@@ -2654,7 +4125,7 @@
       </w:rPr>
     </w:lvl>
   </w:abstractNum>
-  <w:abstractNum w:abstractNumId="4" w15:restartNumberingAfterBreak="0">
+  <w:abstractNum w:abstractNumId="5" w15:restartNumberingAfterBreak="0">
     <w:nsid w:val="35437DC1"/>
     <w:multiLevelType w:val="multilevel"/>
     <w:tmpl w:val="399C92D6"/>
@@ -2803,7 +4274,7 @@
       </w:rPr>
     </w:lvl>
   </w:abstractNum>
-  <w:abstractNum w:abstractNumId="5" w15:restartNumberingAfterBreak="0">
+  <w:abstractNum w:abstractNumId="6" w15:restartNumberingAfterBreak="0">
     <w:nsid w:val="38777CC0"/>
     <w:multiLevelType w:val="hybridMultilevel"/>
     <w:tmpl w:val="4104AC20"/>
@@ -2892,7 +4363,7 @@
       </w:pPr>
     </w:lvl>
   </w:abstractNum>
-  <w:abstractNum w:abstractNumId="6" w15:restartNumberingAfterBreak="0">
+  <w:abstractNum w:abstractNumId="7" w15:restartNumberingAfterBreak="0">
     <w:nsid w:val="401A6A40"/>
     <w:multiLevelType w:val="hybridMultilevel"/>
     <w:tmpl w:val="C54EE99E"/>
@@ -3005,7 +4476,7 @@
       </w:rPr>
     </w:lvl>
   </w:abstractNum>
-  <w:abstractNum w:abstractNumId="7" w15:restartNumberingAfterBreak="0">
+  <w:abstractNum w:abstractNumId="8" w15:restartNumberingAfterBreak="0">
     <w:nsid w:val="4CF81126"/>
     <w:multiLevelType w:val="hybridMultilevel"/>
     <w:tmpl w:val="2B52552C"/>
@@ -3118,7 +4589,7 @@
       </w:rPr>
     </w:lvl>
   </w:abstractNum>
-  <w:abstractNum w:abstractNumId="8" w15:restartNumberingAfterBreak="0">
+  <w:abstractNum w:abstractNumId="9" w15:restartNumberingAfterBreak="0">
     <w:nsid w:val="5AA06C05"/>
     <w:multiLevelType w:val="hybridMultilevel"/>
     <w:tmpl w:val="97D696EC"/>
@@ -3232,31 +4703,34 @@
     </w:lvl>
   </w:abstractNum>
   <w:num w:numId="1">
-    <w:abstractNumId w:val="5"/>
+    <w:abstractNumId w:val="6"/>
   </w:num>
   <w:num w:numId="2">
-    <w:abstractNumId w:val="2"/>
+    <w:abstractNumId w:val="3"/>
   </w:num>
   <w:num w:numId="3">
-    <w:abstractNumId w:val="7"/>
+    <w:abstractNumId w:val="8"/>
   </w:num>
   <w:num w:numId="4">
     <w:abstractNumId w:val="0"/>
   </w:num>
   <w:num w:numId="5">
-    <w:abstractNumId w:val="1"/>
+    <w:abstractNumId w:val="2"/>
   </w:num>
   <w:num w:numId="6">
-    <w:abstractNumId w:val="8"/>
+    <w:abstractNumId w:val="9"/>
   </w:num>
   <w:num w:numId="7">
-    <w:abstractNumId w:val="3"/>
+    <w:abstractNumId w:val="4"/>
   </w:num>
   <w:num w:numId="8">
-    <w:abstractNumId w:val="6"/>
+    <w:abstractNumId w:val="7"/>
   </w:num>
   <w:num w:numId="9">
-    <w:abstractNumId w:val="4"/>
+    <w:abstractNumId w:val="5"/>
+  </w:num>
+  <w:num w:numId="10">
+    <w:abstractNumId w:val="1"/>
   </w:num>
 </w:numbering>
 </file>
@@ -4087,7 +5561,7 @@
 </file>
 
 <file path=customXml/itemProps1.xml><?xml version="1.0" encoding="utf-8"?>
-<ds:datastoreItem xmlns:ds="http://schemas.openxmlformats.org/officeDocument/2006/customXml" ds:itemID="{ACB60F7C-6038-40AA-9EF8-41953B664608}">
+<ds:datastoreItem xmlns:ds="http://schemas.openxmlformats.org/officeDocument/2006/customXml" ds:itemID="{B553E9C1-0E3D-42BC-AB4D-01323A9C7B5D}">
   <ds:schemaRefs>
     <ds:schemaRef ds:uri="http://schemas.openxmlformats.org/officeDocument/2006/bibliography"/>
   </ds:schemaRefs>

</xml_diff>

<commit_message>
exp5 result & lab6 report update
</commit_message>
<xml_diff>
--- a/Lab6/DLP_LAB6_311605004_劉子齊.docx
+++ b/Lab6/DLP_LAB6_311605004_劉子齊.docx
@@ -813,7 +813,7 @@
     <w:p>
       <w:pPr>
         <w:rPr>
-          <w:rFonts w:ascii="MS UI Gothic" w:eastAsia="MS UI Gothic" w:hAnsi="MS UI Gothic" w:hint="eastAsia"/>
+          <w:rFonts w:ascii="MS UI Gothic" w:eastAsia="MS UI Gothic" w:hAnsi="MS UI Gothic"/>
         </w:rPr>
       </w:pPr>
     </w:p>
@@ -1331,12 +1331,6 @@
         <w:rPr>
           <w:rFonts w:ascii="MS UI Gothic" w:eastAsia="MS UI Gothic" w:hAnsi="MS UI Gothic"/>
         </w:rPr>
-        <w:t xml:space="preserve">Besides, gamma here is the discount factor, which determines whether the model will depend on the future more or the past. When gamma is 1, it means that we will take the next q-value into the target value. When gamma is 0, we will simple update the model parameters by the reward. </w:t>
-      </w:r>
-      <w:r>
-        <w:rPr>
-          <w:rFonts w:ascii="MS UI Gothic" w:eastAsia="MS UI Gothic" w:hAnsi="MS UI Gothic"/>
-        </w:rPr>
         <w:t xml:space="preserve">By comparing the q-value and the next q-value, we could get the loss through the </w:t>
       </w:r>
       <w:r>
@@ -1550,83 +1544,89 @@
           <w:b/>
           <w:sz w:val="28"/>
         </w:rPr>
+        <w:t>P</w:t>
+      </w:r>
+      <w:r>
+        <w:rPr>
+          <w:rFonts w:ascii="MS UI Gothic" w:eastAsia="MS UI Gothic" w:hAnsi="MS UI Gothic"/>
+          <w:b/>
+          <w:sz w:val="28"/>
+        </w:rPr>
+        <w:t xml:space="preserve">art </w:t>
+      </w:r>
+      <w:r>
+        <w:rPr>
+          <w:rFonts w:ascii="MS UI Gothic" w:eastAsia="MS UI Gothic" w:hAnsi="MS UI Gothic"/>
+          <w:b/>
+          <w:sz w:val="28"/>
+        </w:rPr>
+        <w:t>2</w:t>
+      </w:r>
+      <w:r>
+        <w:rPr>
+          <w:rFonts w:ascii="MS UI Gothic" w:eastAsia="MS UI Gothic" w:hAnsi="MS UI Gothic"/>
+          <w:b/>
+          <w:sz w:val="28"/>
+        </w:rPr>
+        <w:t xml:space="preserve">-B: </w:t>
+      </w:r>
+      <w:r>
+        <w:rPr>
+          <w:rFonts w:ascii="MS UI Gothic" w:eastAsia="MS UI Gothic" w:hAnsi="MS UI Gothic"/>
+          <w:b/>
+          <w:sz w:val="28"/>
+        </w:rPr>
+        <w:t>Implementation of Deep Deterministic Policy Gradient</w:t>
+      </w:r>
+    </w:p>
+    <w:p>
+      <w:pPr>
+        <w:rPr>
+          <w:rFonts w:ascii="MS UI Gothic" w:eastAsia="MS UI Gothic" w:hAnsi="MS UI Gothic"/>
+        </w:rPr>
+      </w:pPr>
+      <w:r>
+        <w:rPr>
+          <w:rFonts w:ascii="MS UI Gothic" w:eastAsia="MS UI Gothic" w:hAnsi="MS UI Gothic"/>
+        </w:rPr>
+        <w:tab/>
+      </w:r>
+      <w:r>
+        <w:rPr>
+          <w:rFonts w:ascii="MS UI Gothic" w:eastAsia="MS UI Gothic" w:hAnsi="MS UI Gothic"/>
+        </w:rPr>
+        <w:t>The basic str</w:t>
+      </w:r>
+      <w:r>
+        <w:rPr>
+          <w:rFonts w:ascii="MS UI Gothic" w:eastAsia="MS UI Gothic" w:hAnsi="MS UI Gothic"/>
+        </w:rPr>
+        <w:t>u</w:t>
+      </w:r>
+      <w:r>
+        <w:rPr>
+          <w:rFonts w:ascii="MS UI Gothic" w:eastAsia="MS UI Gothic" w:hAnsi="MS UI Gothic"/>
+        </w:rPr>
+        <w:t xml:space="preserve">cture of the DDPG is very similar to the </w:t>
+      </w:r>
+      <w:r>
+        <w:rPr>
+          <w:rFonts w:ascii="MS UI Gothic" w:eastAsia="MS UI Gothic" w:hAnsi="MS UI Gothic"/>
+        </w:rPr>
+        <w:t xml:space="preserve">DQN, but with slightly differences. </w:t>
+      </w:r>
+      <w:r>
+        <w:rPr>
+          <w:rFonts w:ascii="MS UI Gothic" w:eastAsia="MS UI Gothic" w:hAnsi="MS UI Gothic"/>
+        </w:rPr>
+        <w:t xml:space="preserve">Start with the actor network, the network will choose the action by </w:t>
+      </w:r>
+      <w:r>
+        <w:rPr>
+          <w:rFonts w:ascii="MS UI Gothic" w:eastAsia="MS UI Gothic" w:hAnsi="MS UI Gothic"/>
+        </w:rPr>
         <w:lastRenderedPageBreak/>
-        <w:t>P</w:t>
-      </w:r>
-      <w:r>
-        <w:rPr>
-          <w:rFonts w:ascii="MS UI Gothic" w:eastAsia="MS UI Gothic" w:hAnsi="MS UI Gothic"/>
-          <w:b/>
-          <w:sz w:val="28"/>
-        </w:rPr>
-        <w:t xml:space="preserve">art </w:t>
-      </w:r>
-      <w:r>
-        <w:rPr>
-          <w:rFonts w:ascii="MS UI Gothic" w:eastAsia="MS UI Gothic" w:hAnsi="MS UI Gothic"/>
-          <w:b/>
-          <w:sz w:val="28"/>
-        </w:rPr>
-        <w:t>2</w:t>
-      </w:r>
-      <w:r>
-        <w:rPr>
-          <w:rFonts w:ascii="MS UI Gothic" w:eastAsia="MS UI Gothic" w:hAnsi="MS UI Gothic"/>
-          <w:b/>
-          <w:sz w:val="28"/>
-        </w:rPr>
-        <w:t xml:space="preserve">-B: </w:t>
-      </w:r>
-      <w:r>
-        <w:rPr>
-          <w:rFonts w:ascii="MS UI Gothic" w:eastAsia="MS UI Gothic" w:hAnsi="MS UI Gothic"/>
-          <w:b/>
-          <w:sz w:val="28"/>
-        </w:rPr>
-        <w:t>Implementation of Deep Deterministic Policy Gradient</w:t>
-      </w:r>
-    </w:p>
-    <w:p>
-      <w:pPr>
-        <w:rPr>
-          <w:rFonts w:ascii="MS UI Gothic" w:eastAsia="MS UI Gothic" w:hAnsi="MS UI Gothic"/>
-        </w:rPr>
-      </w:pPr>
-      <w:r>
-        <w:rPr>
-          <w:rFonts w:ascii="MS UI Gothic" w:eastAsia="MS UI Gothic" w:hAnsi="MS UI Gothic"/>
-        </w:rPr>
-        <w:tab/>
-      </w:r>
-      <w:r>
-        <w:rPr>
-          <w:rFonts w:ascii="MS UI Gothic" w:eastAsia="MS UI Gothic" w:hAnsi="MS UI Gothic"/>
-        </w:rPr>
-        <w:t>The basic str</w:t>
-      </w:r>
-      <w:r>
-        <w:rPr>
-          <w:rFonts w:ascii="MS UI Gothic" w:eastAsia="MS UI Gothic" w:hAnsi="MS UI Gothic"/>
-        </w:rPr>
-        <w:t>u</w:t>
-      </w:r>
-      <w:r>
-        <w:rPr>
-          <w:rFonts w:ascii="MS UI Gothic" w:eastAsia="MS UI Gothic" w:hAnsi="MS UI Gothic"/>
-        </w:rPr>
-        <w:t xml:space="preserve">cture of the DDPG is very similar to the </w:t>
-      </w:r>
-      <w:r>
-        <w:rPr>
-          <w:rFonts w:ascii="MS UI Gothic" w:eastAsia="MS UI Gothic" w:hAnsi="MS UI Gothic"/>
-        </w:rPr>
-        <w:t xml:space="preserve">DQN, but with slightly differences. </w:t>
-      </w:r>
-      <w:r>
-        <w:rPr>
-          <w:rFonts w:ascii="MS UI Gothic" w:eastAsia="MS UI Gothic" w:hAnsi="MS UI Gothic"/>
-        </w:rPr>
-        <w:t xml:space="preserve">Start with the actor network, the network will choose the action by adding the Gaussian noise to the action distribution which generated by the actor network. </w:t>
+        <w:t xml:space="preserve">adding the Gaussian noise to the action distribution which generated by the actor network. </w:t>
       </w:r>
       <w:r>
         <w:rPr>
@@ -1806,9 +1806,9 @@
           <w:rFonts w:ascii="MS UI Gothic" w:eastAsia="MS UI Gothic" w:hAnsi="MS UI Gothic"/>
         </w:rPr>
         <w:drawing>
-          <wp:inline distT="0" distB="0" distL="0" distR="0" wp14:anchorId="2485A788" wp14:editId="4EEC88ED">
-            <wp:extent cx="5268683" cy="527323"/>
-            <wp:effectExtent l="0" t="0" r="0" b="6350"/>
+          <wp:inline distT="0" distB="0" distL="0" distR="0" wp14:anchorId="2485A788" wp14:editId="4A02BF79">
+            <wp:extent cx="5265957" cy="1457011"/>
+            <wp:effectExtent l="0" t="0" r="0" b="0"/>
             <wp:docPr id="13" name="圖片 13"/>
             <wp:cNvGraphicFramePr>
               <a:graphicFrameLocks xmlns:a="http://schemas.openxmlformats.org/drawingml/2006/main" noChangeAspect="1"/>
@@ -1822,13 +1822,13 @@
                   </pic:nvPicPr>
                   <pic:blipFill rotWithShape="1">
                     <a:blip r:embed="rId17"/>
-                    <a:srcRect b="74777"/>
+                    <a:srcRect t="-1" b="30273"/>
                     <a:stretch/>
                   </pic:blipFill>
                   <pic:spPr bwMode="auto">
                     <a:xfrm>
                       <a:off x="0" y="0"/>
-                      <a:ext cx="5274310" cy="527886"/>
+                      <a:ext cx="5274310" cy="1459322"/>
                     </a:xfrm>
                     <a:prstGeom prst="rect">
                       <a:avLst/>
@@ -1861,9 +1861,9 @@
         </w:rPr>
         <w:lastRenderedPageBreak/>
         <w:drawing>
-          <wp:inline distT="0" distB="0" distL="0" distR="0" wp14:anchorId="5C5C0DBE" wp14:editId="2EB58436">
-            <wp:extent cx="5274310" cy="1588077"/>
-            <wp:effectExtent l="0" t="0" r="2540" b="0"/>
+          <wp:inline distT="0" distB="0" distL="0" distR="0" wp14:anchorId="5C5C0DBE" wp14:editId="0400C470">
+            <wp:extent cx="5272394" cy="637931"/>
+            <wp:effectExtent l="0" t="0" r="5080" b="0"/>
             <wp:docPr id="20" name="圖片 20"/>
             <wp:cNvGraphicFramePr>
               <a:graphicFrameLocks xmlns:a="http://schemas.openxmlformats.org/drawingml/2006/main" noChangeAspect="1"/>
@@ -1877,13 +1877,13 @@
                   </pic:nvPicPr>
                   <pic:blipFill rotWithShape="1">
                     <a:blip r:embed="rId17"/>
-                    <a:srcRect t="24123"/>
+                    <a:srcRect t="69509"/>
                     <a:stretch/>
                   </pic:blipFill>
                   <pic:spPr bwMode="auto">
                     <a:xfrm>
                       <a:off x="0" y="0"/>
-                      <a:ext cx="5274310" cy="1588077"/>
+                      <a:ext cx="5274310" cy="638163"/>
                     </a:xfrm>
                     <a:prstGeom prst="rect">
                       <a:avLst/>
@@ -1964,42 +1964,6 @@
           <w:rFonts w:ascii="MS UI Gothic" w:eastAsia="MS UI Gothic" w:hAnsi="MS UI Gothic"/>
         </w:rPr>
         <w:t xml:space="preserve"> and the next state into the target critic network. </w:t>
-      </w:r>
-      <w:r>
-        <w:rPr>
-          <w:rFonts w:ascii="MS UI Gothic" w:eastAsia="MS UI Gothic" w:hAnsi="MS UI Gothic"/>
-        </w:rPr>
-        <w:t xml:space="preserve">Besides, </w:t>
-      </w:r>
-      <w:r>
-        <w:rPr>
-          <w:rFonts w:ascii="MS UI Gothic" w:eastAsia="MS UI Gothic" w:hAnsi="MS UI Gothic"/>
-        </w:rPr>
-        <w:t xml:space="preserve">as I mentioned above, </w:t>
-      </w:r>
-      <w:r>
-        <w:rPr>
-          <w:rFonts w:ascii="MS UI Gothic" w:eastAsia="MS UI Gothic" w:hAnsi="MS UI Gothic"/>
-        </w:rPr>
-        <w:t xml:space="preserve">gamma here is the discount factor, which determines </w:t>
-      </w:r>
-      <w:r>
-        <w:rPr>
-          <w:rFonts w:ascii="MS UI Gothic" w:eastAsia="MS UI Gothic" w:hAnsi="MS UI Gothic"/>
-        </w:rPr>
-        <w:t>how we will update the model parameters</w:t>
-      </w:r>
-      <w:r>
-        <w:rPr>
-          <w:rFonts w:ascii="MS UI Gothic" w:eastAsia="MS UI Gothic" w:hAnsi="MS UI Gothic"/>
-        </w:rPr>
-        <w:t>. When gamma is 1, it means that we will take the next q-value into the target value. When gamma is 0, we will simple update the model parameters by the reward.</w:t>
-      </w:r>
-      <w:r>
-        <w:rPr>
-          <w:rFonts w:ascii="MS UI Gothic" w:eastAsia="MS UI Gothic" w:hAnsi="MS UI Gothic"/>
-        </w:rPr>
-        <w:t xml:space="preserve"> </w:t>
       </w:r>
       <w:r>
         <w:rPr>
@@ -2097,7 +2061,6 @@
         <w:rPr>
           <w:rFonts w:ascii="MS UI Gothic" w:eastAsia="MS UI Gothic" w:hAnsi="MS UI Gothic"/>
         </w:rPr>
-        <w:lastRenderedPageBreak/>
         <w:tab/>
         <w:t xml:space="preserve">Besides, there is also a super important element I the DDPG, which is the actor loss. </w:t>
       </w:r>
@@ -2198,6 +2161,7 @@
         <w:rPr>
           <w:rFonts w:ascii="MS UI Gothic" w:eastAsia="MS UI Gothic" w:hAnsi="MS UI Gothic"/>
         </w:rPr>
+        <w:lastRenderedPageBreak/>
         <w:tab/>
         <w:t>Finally, f</w:t>
       </w:r>
@@ -2307,6 +2271,414 @@
     <w:p>
       <w:pPr>
         <w:rPr>
+          <w:rFonts w:ascii="MS UI Gothic" w:eastAsia="MS UI Gothic" w:hAnsi="MS UI Gothic"/>
+        </w:rPr>
+      </w:pPr>
+    </w:p>
+    <w:p>
+      <w:pPr>
+        <w:rPr>
+          <w:rFonts w:ascii="MS UI Gothic" w:eastAsia="MS UI Gothic" w:hAnsi="MS UI Gothic"/>
+          <w:b/>
+          <w:sz w:val="28"/>
+        </w:rPr>
+      </w:pPr>
+      <w:r>
+        <w:rPr>
+          <w:rFonts w:ascii="MS UI Gothic" w:eastAsia="MS UI Gothic" w:hAnsi="MS UI Gothic" w:hint="eastAsia"/>
+          <w:b/>
+          <w:sz w:val="28"/>
+        </w:rPr>
+        <w:t>P</w:t>
+      </w:r>
+      <w:r>
+        <w:rPr>
+          <w:rFonts w:ascii="MS UI Gothic" w:eastAsia="MS UI Gothic" w:hAnsi="MS UI Gothic"/>
+          <w:b/>
+          <w:sz w:val="28"/>
+        </w:rPr>
+        <w:t>art 2-</w:t>
+      </w:r>
+      <w:r>
+        <w:rPr>
+          <w:rFonts w:ascii="MS UI Gothic" w:eastAsia="MS UI Gothic" w:hAnsi="MS UI Gothic"/>
+          <w:b/>
+          <w:sz w:val="28"/>
+        </w:rPr>
+        <w:t>C</w:t>
+      </w:r>
+      <w:r>
+        <w:rPr>
+          <w:rFonts w:ascii="MS UI Gothic" w:eastAsia="MS UI Gothic" w:hAnsi="MS UI Gothic"/>
+          <w:b/>
+          <w:sz w:val="28"/>
+        </w:rPr>
+        <w:t xml:space="preserve">: </w:t>
+      </w:r>
+      <w:r>
+        <w:rPr>
+          <w:rFonts w:ascii="MS UI Gothic" w:eastAsia="MS UI Gothic" w:hAnsi="MS UI Gothic"/>
+          <w:b/>
+          <w:sz w:val="28"/>
+        </w:rPr>
+        <w:t xml:space="preserve">Further </w:t>
+      </w:r>
+      <w:r>
+        <w:rPr>
+          <w:rFonts w:ascii="MS UI Gothic" w:eastAsia="MS UI Gothic" w:hAnsi="MS UI Gothic"/>
+          <w:b/>
+          <w:sz w:val="28"/>
+        </w:rPr>
+        <w:t>Explanations</w:t>
+      </w:r>
+    </w:p>
+    <w:p>
+      <w:pPr>
+        <w:rPr>
+          <w:rFonts w:ascii="MS UI Gothic" w:eastAsia="MS UI Gothic" w:hAnsi="MS UI Gothic" w:hint="eastAsia"/>
+          <w:b/>
+        </w:rPr>
+      </w:pPr>
+      <w:r>
+        <w:rPr>
+          <w:rFonts w:ascii="MS UI Gothic" w:eastAsia="MS UI Gothic" w:hAnsi="MS UI Gothic" w:hint="eastAsia"/>
+          <w:b/>
+        </w:rPr>
+        <w:t>P</w:t>
+      </w:r>
+      <w:r>
+        <w:rPr>
+          <w:rFonts w:ascii="MS UI Gothic" w:eastAsia="MS UI Gothic" w:hAnsi="MS UI Gothic"/>
+          <w:b/>
+        </w:rPr>
+        <w:t>art 2-C-1: E</w:t>
+      </w:r>
+      <w:r>
+        <w:rPr>
+          <w:rFonts w:ascii="MS UI Gothic" w:eastAsia="MS UI Gothic" w:hAnsi="MS UI Gothic"/>
+          <w:b/>
+        </w:rPr>
+        <w:t>ffects of the discount factor</w:t>
+      </w:r>
+    </w:p>
+    <w:p>
+      <w:pPr>
+        <w:ind w:firstLine="480"/>
+        <w:rPr>
+          <w:rFonts w:ascii="MS UI Gothic" w:eastAsia="MS UI Gothic" w:hAnsi="MS UI Gothic"/>
+        </w:rPr>
+      </w:pPr>
+      <w:r>
+        <w:rPr>
+          <w:rFonts w:ascii="MS UI Gothic" w:eastAsia="MS UI Gothic" w:hAnsi="MS UI Gothic"/>
+        </w:rPr>
+        <w:t>In the 2 parts above, we can both find gamma in the behavior</w:t>
+      </w:r>
+      <w:r>
+        <w:rPr>
+          <w:rFonts w:ascii="MS UI Gothic" w:eastAsia="MS UI Gothic" w:hAnsi="MS UI Gothic"/>
+        </w:rPr>
+        <w:t xml:space="preserve"> </w:t>
+      </w:r>
+      <w:r>
+        <w:rPr>
+          <w:rFonts w:ascii="MS UI Gothic" w:eastAsia="MS UI Gothic" w:hAnsi="MS UI Gothic"/>
+        </w:rPr>
+        <w:t>network updating</w:t>
+      </w:r>
+      <w:r>
+        <w:rPr>
+          <w:rFonts w:ascii="MS UI Gothic" w:eastAsia="MS UI Gothic" w:hAnsi="MS UI Gothic"/>
+        </w:rPr>
+        <w:t xml:space="preserve"> function. G</w:t>
+      </w:r>
+      <w:r>
+        <w:rPr>
+          <w:rFonts w:ascii="MS UI Gothic" w:eastAsia="MS UI Gothic" w:hAnsi="MS UI Gothic"/>
+        </w:rPr>
+        <w:t>amma here is the discount factor, which determines whether the model will depend on the future more or the past. When gamma is 1, it means that we will take the next q-value into the target value. When gamma is 0, we will simple update the model parameters by the reward.</w:t>
+      </w:r>
+    </w:p>
+    <w:p>
+      <w:pPr>
+        <w:rPr>
+          <w:rFonts w:ascii="MS UI Gothic" w:eastAsia="MS UI Gothic" w:hAnsi="MS UI Gothic"/>
+        </w:rPr>
+      </w:pPr>
+    </w:p>
+    <w:p>
+      <w:pPr>
+        <w:rPr>
+          <w:rFonts w:ascii="MS UI Gothic" w:eastAsia="MS UI Gothic" w:hAnsi="MS UI Gothic"/>
+          <w:b/>
+        </w:rPr>
+      </w:pPr>
+      <w:r>
+        <w:rPr>
+          <w:rFonts w:ascii="MS UI Gothic" w:eastAsia="MS UI Gothic" w:hAnsi="MS UI Gothic" w:hint="eastAsia"/>
+          <w:b/>
+        </w:rPr>
+        <w:t>P</w:t>
+      </w:r>
+      <w:r>
+        <w:rPr>
+          <w:rFonts w:ascii="MS UI Gothic" w:eastAsia="MS UI Gothic" w:hAnsi="MS UI Gothic"/>
+          <w:b/>
+        </w:rPr>
+        <w:t>art 2-C-</w:t>
+      </w:r>
+      <w:r>
+        <w:rPr>
+          <w:rFonts w:ascii="MS UI Gothic" w:eastAsia="MS UI Gothic" w:hAnsi="MS UI Gothic"/>
+          <w:b/>
+        </w:rPr>
+        <w:t>2</w:t>
+      </w:r>
+      <w:r>
+        <w:rPr>
+          <w:rFonts w:ascii="MS UI Gothic" w:eastAsia="MS UI Gothic" w:hAnsi="MS UI Gothic"/>
+          <w:b/>
+        </w:rPr>
+        <w:t xml:space="preserve">: </w:t>
+      </w:r>
+      <w:r>
+        <w:rPr>
+          <w:rFonts w:ascii="MS UI Gothic" w:eastAsia="MS UI Gothic" w:hAnsi="MS UI Gothic"/>
+          <w:b/>
+        </w:rPr>
+        <w:t>B</w:t>
+      </w:r>
+      <w:r>
+        <w:rPr>
+          <w:rFonts w:ascii="MS UI Gothic" w:eastAsia="MS UI Gothic" w:hAnsi="MS UI Gothic"/>
+          <w:b/>
+        </w:rPr>
+        <w:t>enefits of epsilon-greedy in comparison to greedy action selection</w:t>
+      </w:r>
+    </w:p>
+    <w:p>
+      <w:pPr>
+        <w:rPr>
+          <w:rFonts w:ascii="MS UI Gothic" w:eastAsiaTheme="minorEastAsia" w:hAnsi="MS UI Gothic" w:hint="eastAsia"/>
+        </w:rPr>
+      </w:pPr>
+      <w:r>
+        <w:rPr>
+          <w:rFonts w:ascii="MS UI Gothic" w:eastAsiaTheme="minorEastAsia" w:hAnsi="MS UI Gothic"/>
+        </w:rPr>
+        <w:tab/>
+        <w:t>Epsilon-greedy controls the stra</w:t>
+      </w:r>
+      <w:r>
+        <w:rPr>
+          <w:rFonts w:ascii="MS UI Gothic" w:eastAsiaTheme="minorEastAsia" w:hAnsi="MS UI Gothic"/>
+        </w:rPr>
+        <w:t>tegy of</w:t>
+      </w:r>
+      <w:r>
+        <w:rPr>
+          <w:rFonts w:ascii="MS UI Gothic" w:eastAsiaTheme="minorEastAsia" w:hAnsi="MS UI Gothic"/>
+        </w:rPr>
+        <w:t xml:space="preserve"> action selection</w:t>
+      </w:r>
+      <w:r>
+        <w:rPr>
+          <w:rFonts w:ascii="MS UI Gothic" w:eastAsiaTheme="minorEastAsia" w:hAnsi="MS UI Gothic"/>
+        </w:rPr>
+        <w:t xml:space="preserve"> by the epsilon, which makes the model to get a probability of </w:t>
+      </w:r>
+      <w:r>
+        <w:rPr>
+          <w:rFonts w:ascii="MS UI Gothic" w:eastAsiaTheme="minorEastAsia" w:hAnsi="MS UI Gothic"/>
+        </w:rPr>
+        <w:t>“</w:t>
+      </w:r>
+      <w:r>
+        <w:rPr>
+          <w:rFonts w:ascii="MS UI Gothic" w:eastAsiaTheme="minorEastAsia" w:hAnsi="MS UI Gothic"/>
+        </w:rPr>
+        <w:t>epsilon</w:t>
+      </w:r>
+      <w:r>
+        <w:rPr>
+          <w:rFonts w:ascii="MS UI Gothic" w:eastAsiaTheme="minorEastAsia" w:hAnsi="MS UI Gothic"/>
+        </w:rPr>
+        <w:t>”</w:t>
+      </w:r>
+      <w:r>
+        <w:rPr>
+          <w:rFonts w:ascii="MS UI Gothic" w:eastAsiaTheme="minorEastAsia" w:hAnsi="MS UI Gothic"/>
+        </w:rPr>
+        <w:t xml:space="preserve"> to find actions with higher rewards. </w:t>
+      </w:r>
+      <w:r>
+        <w:rPr>
+          <w:rFonts w:ascii="MS UI Gothic" w:eastAsiaTheme="minorEastAsia" w:hAnsi="MS UI Gothic"/>
+        </w:rPr>
+        <w:t xml:space="preserve">Besides, it also makes the model to have a probability of “1-epsilon” to get the highest reward. However, the greedy action selection only </w:t>
+      </w:r>
+      <w:r>
+        <w:rPr>
+          <w:rFonts w:ascii="MS UI Gothic" w:eastAsiaTheme="minorEastAsia" w:hAnsi="MS UI Gothic"/>
+        </w:rPr>
+        <w:t>makes</w:t>
+      </w:r>
+      <w:r>
+        <w:rPr>
+          <w:rFonts w:ascii="MS UI Gothic" w:eastAsiaTheme="minorEastAsia" w:hAnsi="MS UI Gothic"/>
+        </w:rPr>
+        <w:t xml:space="preserve"> decisions on the actions randomly, which means we can never be sure that we will get the highest reward</w:t>
+      </w:r>
+      <w:r>
+        <w:rPr>
+          <w:rFonts w:ascii="MS UI Gothic" w:eastAsiaTheme="minorEastAsia" w:hAnsi="MS UI Gothic"/>
+        </w:rPr>
+        <w:t xml:space="preserve"> from the action</w:t>
+      </w:r>
+      <w:r>
+        <w:rPr>
+          <w:rFonts w:ascii="MS UI Gothic" w:eastAsiaTheme="minorEastAsia" w:hAnsi="MS UI Gothic"/>
+        </w:rPr>
+        <w:t>.</w:t>
+      </w:r>
+    </w:p>
+    <w:p>
+      <w:pPr>
+        <w:rPr>
+          <w:rFonts w:ascii="MS UI Gothic" w:eastAsia="MS UI Gothic" w:hAnsi="MS UI Gothic"/>
+        </w:rPr>
+      </w:pPr>
+    </w:p>
+    <w:p>
+      <w:pPr>
+        <w:rPr>
+          <w:rFonts w:ascii="MS UI Gothic" w:eastAsia="MS UI Gothic" w:hAnsi="MS UI Gothic" w:hint="eastAsia"/>
+          <w:b/>
+        </w:rPr>
+      </w:pPr>
+      <w:r>
+        <w:rPr>
+          <w:rFonts w:ascii="MS UI Gothic" w:eastAsia="MS UI Gothic" w:hAnsi="MS UI Gothic" w:hint="eastAsia"/>
+          <w:b/>
+        </w:rPr>
+        <w:t>P</w:t>
+      </w:r>
+      <w:r>
+        <w:rPr>
+          <w:rFonts w:ascii="MS UI Gothic" w:eastAsia="MS UI Gothic" w:hAnsi="MS UI Gothic"/>
+          <w:b/>
+        </w:rPr>
+        <w:t>art 2-C-</w:t>
+      </w:r>
+      <w:r>
+        <w:rPr>
+          <w:rFonts w:ascii="MS UI Gothic" w:eastAsia="MS UI Gothic" w:hAnsi="MS UI Gothic"/>
+          <w:b/>
+        </w:rPr>
+        <w:t>3</w:t>
+      </w:r>
+      <w:r>
+        <w:rPr>
+          <w:rFonts w:ascii="MS UI Gothic" w:eastAsia="MS UI Gothic" w:hAnsi="MS UI Gothic"/>
+          <w:b/>
+        </w:rPr>
+        <w:t xml:space="preserve">: </w:t>
+      </w:r>
+      <w:r>
+        <w:rPr>
+          <w:rFonts w:ascii="MS UI Gothic" w:eastAsia="MS UI Gothic" w:hAnsi="MS UI Gothic"/>
+          <w:b/>
+        </w:rPr>
+        <w:t>N</w:t>
+      </w:r>
+      <w:r>
+        <w:rPr>
+          <w:rFonts w:ascii="MS UI Gothic" w:eastAsia="MS UI Gothic" w:hAnsi="MS UI Gothic"/>
+          <w:b/>
+        </w:rPr>
+        <w:t>ecessity of the target network</w:t>
+      </w:r>
+    </w:p>
+    <w:p>
+      <w:pPr>
+        <w:rPr>
+          <w:rFonts w:ascii="MS UI Gothic" w:eastAsiaTheme="minorEastAsia" w:hAnsi="MS UI Gothic" w:hint="eastAsia"/>
+        </w:rPr>
+      </w:pPr>
+      <w:r>
+        <w:rPr>
+          <w:rFonts w:ascii="MS UI Gothic" w:eastAsiaTheme="minorEastAsia" w:hAnsi="MS UI Gothic"/>
+        </w:rPr>
+        <w:tab/>
+      </w:r>
+    </w:p>
+    <w:p>
+      <w:pPr>
+        <w:rPr>
+          <w:rFonts w:ascii="MS UI Gothic" w:eastAsia="MS UI Gothic" w:hAnsi="MS UI Gothic"/>
+        </w:rPr>
+      </w:pPr>
+    </w:p>
+    <w:p>
+      <w:pPr>
+        <w:rPr>
+          <w:rFonts w:ascii="MS UI Gothic" w:eastAsia="MS UI Gothic" w:hAnsi="MS UI Gothic" w:hint="eastAsia"/>
+          <w:b/>
+        </w:rPr>
+      </w:pPr>
+      <w:r>
+        <w:rPr>
+          <w:rFonts w:ascii="MS UI Gothic" w:eastAsia="MS UI Gothic" w:hAnsi="MS UI Gothic" w:hint="eastAsia"/>
+          <w:b/>
+        </w:rPr>
+        <w:t>P</w:t>
+      </w:r>
+      <w:r>
+        <w:rPr>
+          <w:rFonts w:ascii="MS UI Gothic" w:eastAsia="MS UI Gothic" w:hAnsi="MS UI Gothic"/>
+          <w:b/>
+        </w:rPr>
+        <w:t>art 2-C-</w:t>
+      </w:r>
+      <w:r>
+        <w:rPr>
+          <w:rFonts w:ascii="MS UI Gothic" w:eastAsia="MS UI Gothic" w:hAnsi="MS UI Gothic"/>
+          <w:b/>
+        </w:rPr>
+        <w:t>4</w:t>
+      </w:r>
+      <w:r>
+        <w:rPr>
+          <w:rFonts w:ascii="MS UI Gothic" w:eastAsia="MS UI Gothic" w:hAnsi="MS UI Gothic"/>
+          <w:b/>
+        </w:rPr>
+        <w:t xml:space="preserve">: </w:t>
+      </w:r>
+      <w:r>
+        <w:rPr>
+          <w:rFonts w:ascii="MS UI Gothic" w:eastAsia="MS UI Gothic" w:hAnsi="MS UI Gothic"/>
+          <w:b/>
+        </w:rPr>
+        <w:t>E</w:t>
+      </w:r>
+      <w:r>
+        <w:rPr>
+          <w:rFonts w:ascii="MS UI Gothic" w:eastAsia="MS UI Gothic" w:hAnsi="MS UI Gothic"/>
+          <w:b/>
+        </w:rPr>
+        <w:t>ffect of replay buffer size in case of too large or too small</w:t>
+      </w:r>
+    </w:p>
+    <w:p>
+      <w:pPr>
+        <w:rPr>
+          <w:rFonts w:ascii="MS UI Gothic" w:eastAsia="MS UI Gothic" w:hAnsi="MS UI Gothic"/>
+        </w:rPr>
+      </w:pPr>
+    </w:p>
+    <w:p>
+      <w:pPr>
+        <w:rPr>
           <w:rFonts w:ascii="MS UI Gothic" w:eastAsia="MS UI Gothic" w:hAnsi="MS UI Gothic" w:hint="eastAsia"/>
         </w:rPr>
       </w:pPr>
@@ -2468,6 +2840,7 @@
           <w:bCs/>
           <w:szCs w:val="21"/>
         </w:rPr>
+        <w:lastRenderedPageBreak/>
         <w:tab/>
         <w:t>Below is the</w:t>
       </w:r>
@@ -2531,29 +2904,39 @@
           <w:szCs w:val="21"/>
           <w:highlight w:val="yellow"/>
         </w:rPr>
-        <w:t>, which was with the average score of “”</w:t>
-      </w:r>
-      <w:r>
-        <w:rPr>
-          <w:rFonts w:ascii="MS UI Gothic" w:eastAsia="MS UI Gothic" w:hAnsi="MS UI Gothic"/>
-          <w:bCs/>
-          <w:szCs w:val="21"/>
-        </w:rPr>
-        <w:t>.</w:t>
-      </w:r>
-      <w:r>
-        <w:rPr>
-          <w:rFonts w:ascii="MS UI Gothic" w:eastAsia="MS UI Gothic" w:hAnsi="MS UI Gothic"/>
-          <w:bCs/>
-          <w:szCs w:val="21"/>
-        </w:rPr>
-        <w:t xml:space="preserve"> The hyperparameters I adopted were as the following:</w:t>
-      </w:r>
-    </w:p>
-    <w:p>
-      <w:pPr>
-        <w:rPr>
-          <w:rFonts w:ascii="MS UI Gothic" w:eastAsiaTheme="minorEastAsia" w:hAnsi="MS UI Gothic" w:hint="eastAsia"/>
+        <w:t>, which was with the average score of “</w:t>
+      </w:r>
+      <w:r>
+        <w:rPr>
+          <w:rFonts w:ascii="MS UI Gothic" w:eastAsia="MS UI Gothic" w:hAnsi="MS UI Gothic"/>
+          <w:bCs/>
+          <w:szCs w:val="21"/>
+          <w:highlight w:val="yellow"/>
+        </w:rPr>
+        <w:t>274.6054</w:t>
+      </w:r>
+      <w:r>
+        <w:rPr>
+          <w:rFonts w:ascii="MS UI Gothic" w:eastAsia="MS UI Gothic" w:hAnsi="MS UI Gothic"/>
+          <w:bCs/>
+          <w:szCs w:val="21"/>
+          <w:highlight w:val="yellow"/>
+        </w:rPr>
+        <w:t>”</w:t>
+      </w:r>
+      <w:r>
+        <w:rPr>
+          <w:rFonts w:ascii="MS UI Gothic" w:eastAsia="MS UI Gothic" w:hAnsi="MS UI Gothic"/>
+          <w:bCs/>
+          <w:szCs w:val="21"/>
+        </w:rPr>
+        <w:t>. The hyperparameters I adopted were as the following:</w:t>
+      </w:r>
+    </w:p>
+    <w:p>
+      <w:pPr>
+        <w:rPr>
+          <w:rFonts w:ascii="MS UI Gothic" w:eastAsia="MS UI Gothic" w:hAnsi="MS UI Gothic" w:hint="eastAsia"/>
           <w:bCs/>
           <w:szCs w:val="21"/>
         </w:rPr>
@@ -2575,7 +2958,7 @@
       </w:pPr>
       <w:r>
         <w:rPr>
-          <w:rFonts w:ascii="MS UI Gothic" w:eastAsiaTheme="minorEastAsia" w:hAnsi="MS UI Gothic"/>
+          <w:rFonts w:ascii="MS UI Gothic" w:eastAsia="MS UI Gothic" w:hAnsi="MS UI Gothic"/>
           <w:bCs/>
           <w:szCs w:val="21"/>
         </w:rPr>
@@ -2583,7 +2966,7 @@
       </w:r>
       <w:r>
         <w:rPr>
-          <w:rFonts w:ascii="MS UI Gothic" w:eastAsiaTheme="minorEastAsia" w:hAnsi="MS UI Gothic"/>
+          <w:rFonts w:ascii="MS UI Gothic" w:eastAsia="MS UI Gothic" w:hAnsi="MS UI Gothic"/>
           <w:bCs/>
           <w:szCs w:val="21"/>
         </w:rPr>
@@ -2606,7 +2989,7 @@
       </w:pPr>
       <w:r>
         <w:rPr>
-          <w:rFonts w:ascii="MS UI Gothic" w:eastAsiaTheme="minorEastAsia" w:hAnsi="MS UI Gothic" w:hint="eastAsia"/>
+          <w:rFonts w:ascii="MS UI Gothic" w:eastAsia="MS UI Gothic" w:hAnsi="MS UI Gothic" w:hint="eastAsia"/>
           <w:bCs/>
           <w:szCs w:val="21"/>
         </w:rPr>
@@ -2614,7 +2997,7 @@
       </w:r>
       <w:r>
         <w:rPr>
-          <w:rFonts w:ascii="MS UI Gothic" w:eastAsiaTheme="minorEastAsia" w:hAnsi="MS UI Gothic"/>
+          <w:rFonts w:ascii="MS UI Gothic" w:eastAsia="MS UI Gothic" w:hAnsi="MS UI Gothic"/>
           <w:bCs/>
           <w:szCs w:val="21"/>
         </w:rPr>
@@ -2637,7 +3020,7 @@
       </w:pPr>
       <w:r>
         <w:rPr>
-          <w:rFonts w:ascii="MS UI Gothic" w:eastAsiaTheme="minorEastAsia" w:hAnsi="MS UI Gothic" w:hint="eastAsia"/>
+          <w:rFonts w:ascii="MS UI Gothic" w:eastAsia="MS UI Gothic" w:hAnsi="MS UI Gothic" w:hint="eastAsia"/>
           <w:bCs/>
           <w:szCs w:val="21"/>
         </w:rPr>
@@ -2645,7 +3028,7 @@
       </w:r>
       <w:r>
         <w:rPr>
-          <w:rFonts w:ascii="MS UI Gothic" w:eastAsiaTheme="minorEastAsia" w:hAnsi="MS UI Gothic"/>
+          <w:rFonts w:ascii="MS UI Gothic" w:eastAsia="MS UI Gothic" w:hAnsi="MS UI Gothic"/>
           <w:bCs/>
           <w:szCs w:val="21"/>
         </w:rPr>
@@ -2668,7 +3051,7 @@
       </w:pPr>
       <w:r>
         <w:rPr>
-          <w:rFonts w:ascii="MS UI Gothic" w:eastAsiaTheme="minorEastAsia" w:hAnsi="MS UI Gothic" w:hint="eastAsia"/>
+          <w:rFonts w:ascii="MS UI Gothic" w:eastAsia="MS UI Gothic" w:hAnsi="MS UI Gothic" w:hint="eastAsia"/>
           <w:bCs/>
           <w:szCs w:val="21"/>
         </w:rPr>
@@ -2676,7 +3059,7 @@
       </w:r>
       <w:r>
         <w:rPr>
-          <w:rFonts w:ascii="MS UI Gothic" w:eastAsiaTheme="minorEastAsia" w:hAnsi="MS UI Gothic"/>
+          <w:rFonts w:ascii="MS UI Gothic" w:eastAsia="MS UI Gothic" w:hAnsi="MS UI Gothic"/>
           <w:bCs/>
           <w:szCs w:val="21"/>
         </w:rPr>
@@ -2699,7 +3082,7 @@
       </w:pPr>
       <w:r>
         <w:rPr>
-          <w:rFonts w:ascii="MS UI Gothic" w:eastAsiaTheme="minorEastAsia" w:hAnsi="MS UI Gothic" w:hint="eastAsia"/>
+          <w:rFonts w:ascii="MS UI Gothic" w:eastAsia="MS UI Gothic" w:hAnsi="MS UI Gothic" w:hint="eastAsia"/>
           <w:bCs/>
           <w:szCs w:val="21"/>
         </w:rPr>
@@ -2707,7 +3090,7 @@
       </w:r>
       <w:r>
         <w:rPr>
-          <w:rFonts w:ascii="MS UI Gothic" w:eastAsiaTheme="minorEastAsia" w:hAnsi="MS UI Gothic"/>
+          <w:rFonts w:ascii="MS UI Gothic" w:eastAsia="MS UI Gothic" w:hAnsi="MS UI Gothic"/>
           <w:bCs/>
           <w:szCs w:val="21"/>
         </w:rPr>
@@ -2730,7 +3113,7 @@
       </w:pPr>
       <w:r>
         <w:rPr>
-          <w:rFonts w:ascii="MS UI Gothic" w:eastAsiaTheme="minorEastAsia" w:hAnsi="MS UI Gothic"/>
+          <w:rFonts w:ascii="MS UI Gothic" w:eastAsia="MS UI Gothic" w:hAnsi="MS UI Gothic"/>
           <w:bCs/>
           <w:szCs w:val="21"/>
         </w:rPr>
@@ -2753,7 +3136,7 @@
       </w:pPr>
       <w:r>
         <w:rPr>
-          <w:rFonts w:ascii="MS UI Gothic" w:eastAsiaTheme="minorEastAsia" w:hAnsi="MS UI Gothic" w:hint="eastAsia"/>
+          <w:rFonts w:ascii="MS UI Gothic" w:eastAsia="MS UI Gothic" w:hAnsi="MS UI Gothic" w:hint="eastAsia"/>
           <w:bCs/>
           <w:szCs w:val="21"/>
         </w:rPr>
@@ -2761,7 +3144,7 @@
       </w:r>
       <w:r>
         <w:rPr>
-          <w:rFonts w:ascii="MS UI Gothic" w:eastAsiaTheme="minorEastAsia" w:hAnsi="MS UI Gothic"/>
+          <w:rFonts w:ascii="MS UI Gothic" w:eastAsia="MS UI Gothic" w:hAnsi="MS UI Gothic"/>
           <w:bCs/>
           <w:szCs w:val="21"/>
         </w:rPr>
@@ -2784,7 +3167,7 @@
       </w:pPr>
       <w:r>
         <w:rPr>
-          <w:rFonts w:ascii="MS UI Gothic" w:eastAsiaTheme="minorEastAsia" w:hAnsi="MS UI Gothic"/>
+          <w:rFonts w:ascii="MS UI Gothic" w:eastAsia="MS UI Gothic" w:hAnsi="MS UI Gothic"/>
           <w:bCs/>
           <w:szCs w:val="21"/>
         </w:rPr>
@@ -2807,7 +3190,7 @@
       </w:pPr>
       <w:r>
         <w:rPr>
-          <w:rFonts w:ascii="MS UI Gothic" w:eastAsiaTheme="minorEastAsia" w:hAnsi="MS UI Gothic" w:hint="eastAsia"/>
+          <w:rFonts w:ascii="MS UI Gothic" w:eastAsia="MS UI Gothic" w:hAnsi="MS UI Gothic" w:hint="eastAsia"/>
           <w:bCs/>
           <w:szCs w:val="21"/>
         </w:rPr>
@@ -2815,7 +3198,7 @@
       </w:r>
       <w:r>
         <w:rPr>
-          <w:rFonts w:ascii="MS UI Gothic" w:eastAsiaTheme="minorEastAsia" w:hAnsi="MS UI Gothic"/>
+          <w:rFonts w:ascii="MS UI Gothic" w:eastAsia="MS UI Gothic" w:hAnsi="MS UI Gothic"/>
           <w:bCs/>
           <w:szCs w:val="21"/>
         </w:rPr>
@@ -2838,7 +3221,7 @@
       </w:pPr>
       <w:r>
         <w:rPr>
-          <w:rFonts w:ascii="MS UI Gothic" w:eastAsiaTheme="minorEastAsia" w:hAnsi="MS UI Gothic" w:hint="eastAsia"/>
+          <w:rFonts w:ascii="MS UI Gothic" w:eastAsia="MS UI Gothic" w:hAnsi="MS UI Gothic" w:hint="eastAsia"/>
           <w:bCs/>
           <w:szCs w:val="21"/>
         </w:rPr>
@@ -2846,7 +3229,7 @@
       </w:r>
       <w:r>
         <w:rPr>
-          <w:rFonts w:ascii="MS UI Gothic" w:eastAsiaTheme="minorEastAsia" w:hAnsi="MS UI Gothic"/>
+          <w:rFonts w:ascii="MS UI Gothic" w:eastAsia="MS UI Gothic" w:hAnsi="MS UI Gothic"/>
           <w:bCs/>
           <w:szCs w:val="21"/>
         </w:rPr>
@@ -2854,7 +3237,7 @@
       </w:r>
       <w:r>
         <w:rPr>
-          <w:rFonts w:ascii="MS UI Gothic" w:eastAsiaTheme="minorEastAsia" w:hAnsi="MS UI Gothic" w:hint="eastAsia"/>
+          <w:rFonts w:ascii="MS UI Gothic" w:eastAsia="MS UI Gothic" w:hAnsi="MS UI Gothic" w:hint="eastAsia"/>
           <w:bCs/>
           <w:szCs w:val="21"/>
         </w:rPr>
@@ -2862,7 +3245,7 @@
       </w:r>
       <w:r>
         <w:rPr>
-          <w:rFonts w:ascii="MS UI Gothic" w:eastAsiaTheme="minorEastAsia" w:hAnsi="MS UI Gothic"/>
+          <w:rFonts w:ascii="MS UI Gothic" w:eastAsia="MS UI Gothic" w:hAnsi="MS UI Gothic"/>
           <w:bCs/>
           <w:szCs w:val="21"/>
         </w:rPr>
@@ -2870,7 +3253,7 @@
       </w:r>
       <w:r>
         <w:rPr>
-          <w:rFonts w:ascii="MS UI Gothic" w:eastAsiaTheme="minorEastAsia" w:hAnsi="MS UI Gothic"/>
+          <w:rFonts w:ascii="MS UI Gothic" w:eastAsia="MS UI Gothic" w:hAnsi="MS UI Gothic"/>
           <w:bCs/>
           <w:szCs w:val="21"/>
         </w:rPr>
@@ -2893,7 +3276,7 @@
       </w:pPr>
       <w:r>
         <w:rPr>
-          <w:rFonts w:ascii="MS UI Gothic" w:eastAsiaTheme="minorEastAsia" w:hAnsi="MS UI Gothic" w:hint="eastAsia"/>
+          <w:rFonts w:ascii="MS UI Gothic" w:eastAsia="MS UI Gothic" w:hAnsi="MS UI Gothic" w:hint="eastAsia"/>
           <w:bCs/>
           <w:szCs w:val="21"/>
         </w:rPr>
@@ -2901,7 +3284,7 @@
       </w:r>
       <w:r>
         <w:rPr>
-          <w:rFonts w:ascii="MS UI Gothic" w:eastAsiaTheme="minorEastAsia" w:hAnsi="MS UI Gothic"/>
+          <w:rFonts w:ascii="MS UI Gothic" w:eastAsia="MS UI Gothic" w:hAnsi="MS UI Gothic"/>
           <w:bCs/>
           <w:szCs w:val="21"/>
         </w:rPr>
@@ -2919,21 +3302,309 @@
     </w:p>
     <w:p>
       <w:pPr>
-        <w:rPr>
-          <w:rFonts w:ascii="MS UI Gothic" w:eastAsiaTheme="minorEastAsia" w:hAnsi="MS UI Gothic"/>
-          <w:bCs/>
-          <w:szCs w:val="21"/>
-        </w:rPr>
-      </w:pPr>
-    </w:p>
-    <w:p>
-      <w:pPr>
-        <w:rPr>
-          <w:rFonts w:ascii="MS UI Gothic" w:eastAsiaTheme="minorEastAsia" w:hAnsi="MS UI Gothic" w:hint="eastAsia"/>
-          <w:bCs/>
-          <w:szCs w:val="21"/>
-        </w:rPr>
-      </w:pPr>
+        <w:pStyle w:val="a3"/>
+        <w:numPr>
+          <w:ilvl w:val="0"/>
+          <w:numId w:val="11"/>
+        </w:numPr>
+        <w:ind w:leftChars="0"/>
+        <w:rPr>
+          <w:rFonts w:ascii="MS UI Gothic" w:eastAsia="MS UI Gothic" w:hAnsi="MS UI Gothic" w:hint="eastAsia"/>
+          <w:bCs/>
+          <w:szCs w:val="21"/>
+        </w:rPr>
+      </w:pPr>
+      <w:r>
+        <w:rPr>
+          <w:rFonts w:ascii="MS UI Gothic" w:eastAsia="MS UI Gothic" w:hAnsi="MS UI Gothic" w:hint="eastAsia"/>
+          <w:bCs/>
+          <w:szCs w:val="21"/>
+        </w:rPr>
+        <w:t>S</w:t>
+      </w:r>
+      <w:r>
+        <w:rPr>
+          <w:rFonts w:ascii="MS UI Gothic" w:eastAsia="MS UI Gothic" w:hAnsi="MS UI Gothic"/>
+          <w:bCs/>
+          <w:szCs w:val="21"/>
+        </w:rPr>
+        <w:t>creenshot of the Result of DQN</w:t>
+      </w:r>
+    </w:p>
+    <w:p>
+      <w:pPr>
+        <w:rPr>
+          <w:rFonts w:ascii="MS UI Gothic" w:eastAsia="MS UI Gothic" w:hAnsi="MS UI Gothic"/>
+          <w:bCs/>
+          <w:szCs w:val="21"/>
+        </w:rPr>
+      </w:pPr>
+      <w:r>
+        <w:rPr>
+          <w:rFonts w:ascii="MS UI Gothic" w:eastAsia="MS UI Gothic" w:hAnsi="MS UI Gothic" w:hint="eastAsia"/>
+          <w:bCs/>
+          <w:noProof/>
+          <w:szCs w:val="21"/>
+        </w:rPr>
+        <w:drawing>
+          <wp:inline distT="0" distB="0" distL="0" distR="0" wp14:anchorId="0EC6F7C9" wp14:editId="021C8B07">
+            <wp:extent cx="5266690" cy="890905"/>
+            <wp:effectExtent l="0" t="0" r="0" b="4445"/>
+            <wp:docPr id="22" name="圖片 22"/>
+            <wp:cNvGraphicFramePr>
+              <a:graphicFrameLocks xmlns:a="http://schemas.openxmlformats.org/drawingml/2006/main" noChangeAspect="1"/>
+            </wp:cNvGraphicFramePr>
+            <a:graphic xmlns:a="http://schemas.openxmlformats.org/drawingml/2006/main">
+              <a:graphicData uri="http://schemas.openxmlformats.org/drawingml/2006/picture">
+                <pic:pic xmlns:pic="http://schemas.openxmlformats.org/drawingml/2006/picture">
+                  <pic:nvPicPr>
+                    <pic:cNvPr id="0" name="Picture 1"/>
+                    <pic:cNvPicPr>
+                      <a:picLocks noChangeAspect="1" noChangeArrowheads="1"/>
+                    </pic:cNvPicPr>
+                  </pic:nvPicPr>
+                  <pic:blipFill>
+                    <a:blip r:embed="rId21">
+                      <a:extLst>
+                        <a:ext uri="{28A0092B-C50C-407E-A947-70E740481C1C}">
+                          <a14:useLocalDpi xmlns:a14="http://schemas.microsoft.com/office/drawing/2010/main" val="0"/>
+                        </a:ext>
+                      </a:extLst>
+                    </a:blip>
+                    <a:srcRect/>
+                    <a:stretch>
+                      <a:fillRect/>
+                    </a:stretch>
+                  </pic:blipFill>
+                  <pic:spPr bwMode="auto">
+                    <a:xfrm>
+                      <a:off x="0" y="0"/>
+                      <a:ext cx="5266690" cy="890905"/>
+                    </a:xfrm>
+                    <a:prstGeom prst="rect">
+                      <a:avLst/>
+                    </a:prstGeom>
+                    <a:noFill/>
+                    <a:ln>
+                      <a:noFill/>
+                    </a:ln>
+                  </pic:spPr>
+                </pic:pic>
+              </a:graphicData>
+            </a:graphic>
+          </wp:inline>
+        </w:drawing>
+      </w:r>
+    </w:p>
+    <w:p>
+      <w:pPr>
+        <w:rPr>
+          <w:rFonts w:ascii="MS UI Gothic" w:eastAsia="MS UI Gothic" w:hAnsi="MS UI Gothic"/>
+          <w:bCs/>
+          <w:szCs w:val="21"/>
+        </w:rPr>
+      </w:pPr>
+    </w:p>
+    <w:p>
+      <w:pPr>
+        <w:pStyle w:val="a3"/>
+        <w:numPr>
+          <w:ilvl w:val="0"/>
+          <w:numId w:val="11"/>
+        </w:numPr>
+        <w:ind w:leftChars="0"/>
+        <w:rPr>
+          <w:rFonts w:ascii="MS UI Gothic" w:eastAsia="MS UI Gothic" w:hAnsi="MS UI Gothic" w:hint="eastAsia"/>
+          <w:bCs/>
+          <w:szCs w:val="21"/>
+        </w:rPr>
+      </w:pPr>
+      <w:r>
+        <w:rPr>
+          <w:rFonts w:ascii="MS UI Gothic" w:eastAsia="MS UI Gothic" w:hAnsi="MS UI Gothic"/>
+        </w:rPr>
+        <w:drawing>
+          <wp:anchor distT="0" distB="0" distL="114300" distR="114300" simplePos="0" relativeHeight="251659264" behindDoc="0" locked="0" layoutInCell="1" allowOverlap="1" wp14:anchorId="1C0E3714" wp14:editId="6863C232">
+            <wp:simplePos x="0" y="0"/>
+            <wp:positionH relativeFrom="margin">
+              <wp:align>center</wp:align>
+            </wp:positionH>
+            <wp:positionV relativeFrom="paragraph">
+              <wp:posOffset>344704</wp:posOffset>
+            </wp:positionV>
+            <wp:extent cx="5852160" cy="1979930"/>
+            <wp:effectExtent l="0" t="0" r="0" b="1270"/>
+            <wp:wrapSquare wrapText="bothSides"/>
+            <wp:docPr id="21" name="圖片 21"/>
+            <wp:cNvGraphicFramePr>
+              <a:graphicFrameLocks xmlns:a="http://schemas.openxmlformats.org/drawingml/2006/main" noChangeAspect="1"/>
+            </wp:cNvGraphicFramePr>
+            <a:graphic xmlns:a="http://schemas.openxmlformats.org/drawingml/2006/main">
+              <a:graphicData uri="http://schemas.openxmlformats.org/drawingml/2006/picture">
+                <pic:pic xmlns:pic="http://schemas.openxmlformats.org/drawingml/2006/picture">
+                  <pic:nvPicPr>
+                    <pic:cNvPr id="1" name=""/>
+                    <pic:cNvPicPr/>
+                  </pic:nvPicPr>
+                  <pic:blipFill rotWithShape="1">
+                    <a:blip r:embed="rId22">
+                      <a:extLst>
+                        <a:ext uri="{28A0092B-C50C-407E-A947-70E740481C1C}">
+                          <a14:useLocalDpi xmlns:a14="http://schemas.microsoft.com/office/drawing/2010/main" val="0"/>
+                        </a:ext>
+                      </a:extLst>
+                    </a:blip>
+                    <a:srcRect t="5144" b="50813"/>
+                    <a:stretch/>
+                  </pic:blipFill>
+                  <pic:spPr bwMode="auto">
+                    <a:xfrm>
+                      <a:off x="0" y="0"/>
+                      <a:ext cx="5852160" cy="1979930"/>
+                    </a:xfrm>
+                    <a:prstGeom prst="rect">
+                      <a:avLst/>
+                    </a:prstGeom>
+                    <a:ln>
+                      <a:noFill/>
+                    </a:ln>
+                    <a:extLst>
+                      <a:ext uri="{53640926-AAD7-44D8-BBD7-CCE9431645EC}">
+                        <a14:shadowObscured xmlns:a14="http://schemas.microsoft.com/office/drawing/2010/main"/>
+                      </a:ext>
+                    </a:extLst>
+                  </pic:spPr>
+                </pic:pic>
+              </a:graphicData>
+            </a:graphic>
+            <wp14:sizeRelH relativeFrom="page">
+              <wp14:pctWidth>0</wp14:pctWidth>
+            </wp14:sizeRelH>
+            <wp14:sizeRelV relativeFrom="page">
+              <wp14:pctHeight>0</wp14:pctHeight>
+            </wp14:sizeRelV>
+          </wp:anchor>
+        </w:drawing>
+      </w:r>
+      <w:r>
+        <w:rPr>
+          <w:rFonts w:ascii="MS UI Gothic" w:eastAsia="MS UI Gothic" w:hAnsi="MS UI Gothic"/>
+          <w:bCs/>
+          <w:szCs w:val="21"/>
+        </w:rPr>
+        <w:t>Episode Reward Curve of DQN</w:t>
+      </w:r>
+    </w:p>
+    <w:p>
+      <w:pPr>
+        <w:rPr>
+          <w:rFonts w:ascii="MS UI Gothic" w:eastAsia="MS UI Gothic" w:hAnsi="MS UI Gothic"/>
+          <w:bCs/>
+          <w:szCs w:val="21"/>
+        </w:rPr>
+      </w:pPr>
+    </w:p>
+    <w:p>
+      <w:pPr>
+        <w:rPr>
+          <w:rFonts w:ascii="MS UI Gothic" w:eastAsia="MS UI Gothic" w:hAnsi="MS UI Gothic" w:hint="eastAsia"/>
+          <w:bCs/>
+          <w:szCs w:val="21"/>
+        </w:rPr>
+      </w:pPr>
+    </w:p>
+    <w:p>
+      <w:pPr>
+        <w:pStyle w:val="a3"/>
+        <w:numPr>
+          <w:ilvl w:val="0"/>
+          <w:numId w:val="11"/>
+        </w:numPr>
+        <w:ind w:leftChars="0"/>
+        <w:rPr>
+          <w:rFonts w:ascii="MS UI Gothic" w:eastAsia="MS UI Gothic" w:hAnsi="MS UI Gothic" w:hint="eastAsia"/>
+          <w:bCs/>
+          <w:szCs w:val="21"/>
+        </w:rPr>
+      </w:pPr>
+      <w:r>
+        <w:rPr>
+          <w:rFonts w:ascii="MS UI Gothic" w:eastAsia="MS UI Gothic" w:hAnsi="MS UI Gothic"/>
+          <w:bCs/>
+          <w:szCs w:val="21"/>
+        </w:rPr>
+        <w:lastRenderedPageBreak/>
+        <w:drawing>
+          <wp:anchor distT="0" distB="0" distL="114300" distR="114300" simplePos="0" relativeHeight="251660288" behindDoc="0" locked="0" layoutInCell="1" allowOverlap="1" wp14:anchorId="561DF764" wp14:editId="56A8A180">
+            <wp:simplePos x="0" y="0"/>
+            <wp:positionH relativeFrom="margin">
+              <wp:align>center</wp:align>
+            </wp:positionH>
+            <wp:positionV relativeFrom="paragraph">
+              <wp:posOffset>313678</wp:posOffset>
+            </wp:positionV>
+            <wp:extent cx="5610225" cy="1884680"/>
+            <wp:effectExtent l="0" t="0" r="9525" b="1270"/>
+            <wp:wrapTopAndBottom/>
+            <wp:docPr id="24" name="圖片 24"/>
+            <wp:cNvGraphicFramePr>
+              <a:graphicFrameLocks xmlns:a="http://schemas.openxmlformats.org/drawingml/2006/main" noChangeAspect="1"/>
+            </wp:cNvGraphicFramePr>
+            <a:graphic xmlns:a="http://schemas.openxmlformats.org/drawingml/2006/main">
+              <a:graphicData uri="http://schemas.openxmlformats.org/drawingml/2006/picture">
+                <pic:pic xmlns:pic="http://schemas.openxmlformats.org/drawingml/2006/picture">
+                  <pic:nvPicPr>
+                    <pic:cNvPr id="1" name=""/>
+                    <pic:cNvPicPr/>
+                  </pic:nvPicPr>
+                  <pic:blipFill rotWithShape="1">
+                    <a:blip r:embed="rId22">
+                      <a:extLst>
+                        <a:ext uri="{28A0092B-C50C-407E-A947-70E740481C1C}">
+                          <a14:useLocalDpi xmlns:a14="http://schemas.microsoft.com/office/drawing/2010/main" val="0"/>
+                        </a:ext>
+                      </a:extLst>
+                    </a:blip>
+                    <a:srcRect t="51758" b="4515"/>
+                    <a:stretch/>
+                  </pic:blipFill>
+                  <pic:spPr bwMode="auto">
+                    <a:xfrm>
+                      <a:off x="0" y="0"/>
+                      <a:ext cx="5610225" cy="1884680"/>
+                    </a:xfrm>
+                    <a:prstGeom prst="rect">
+                      <a:avLst/>
+                    </a:prstGeom>
+                    <a:ln>
+                      <a:noFill/>
+                    </a:ln>
+                    <a:extLst>
+                      <a:ext uri="{53640926-AAD7-44D8-BBD7-CCE9431645EC}">
+                        <a14:shadowObscured xmlns:a14="http://schemas.microsoft.com/office/drawing/2010/main"/>
+                      </a:ext>
+                    </a:extLst>
+                  </pic:spPr>
+                </pic:pic>
+              </a:graphicData>
+            </a:graphic>
+            <wp14:sizeRelH relativeFrom="margin">
+              <wp14:pctWidth>0</wp14:pctWidth>
+            </wp14:sizeRelH>
+            <wp14:sizeRelV relativeFrom="margin">
+              <wp14:pctHeight>0</wp14:pctHeight>
+            </wp14:sizeRelV>
+          </wp:anchor>
+        </w:drawing>
+      </w:r>
+      <w:r>
+        <w:rPr>
+          <w:rFonts w:ascii="MS UI Gothic" w:eastAsia="MS UI Gothic" w:hAnsi="MS UI Gothic"/>
+          <w:bCs/>
+          <w:szCs w:val="21"/>
+        </w:rPr>
+        <w:t>Episode Reward Curve of DQN</w:t>
+      </w:r>
     </w:p>
     <w:p>
       <w:pPr>
@@ -3049,21 +3720,13 @@
           <w:bCs/>
           <w:szCs w:val="21"/>
         </w:rPr>
-        <w:t>.</w:t>
-      </w:r>
-      <w:r>
-        <w:rPr>
-          <w:rFonts w:ascii="MS UI Gothic" w:eastAsia="MS UI Gothic" w:hAnsi="MS UI Gothic"/>
-          <w:bCs/>
-          <w:szCs w:val="21"/>
-        </w:rPr>
-        <w:t xml:space="preserve"> The hyperparameters I adopted were as the following:</w:t>
-      </w:r>
-    </w:p>
-    <w:p>
-      <w:pPr>
-        <w:rPr>
-          <w:rFonts w:ascii="MS UI Gothic" w:eastAsiaTheme="minorEastAsia" w:hAnsi="MS UI Gothic" w:hint="eastAsia"/>
+        <w:t>. The hyperparameters I adopted were as the following:</w:t>
+      </w:r>
+    </w:p>
+    <w:p>
+      <w:pPr>
+        <w:rPr>
+          <w:rFonts w:ascii="MS UI Gothic" w:eastAsia="MS UI Gothic" w:hAnsi="MS UI Gothic" w:hint="eastAsia"/>
           <w:bCs/>
           <w:szCs w:val="21"/>
         </w:rPr>
@@ -3085,17 +3748,15 @@
       </w:pPr>
       <w:r>
         <w:rPr>
-          <w:rFonts w:ascii="MS UI Gothic" w:eastAsiaTheme="minorEastAsia" w:hAnsi="MS UI Gothic"/>
+          <w:rFonts w:ascii="MS UI Gothic" w:eastAsia="MS UI Gothic" w:hAnsi="MS UI Gothic"/>
           <w:bCs/>
           <w:szCs w:val="21"/>
         </w:rPr>
         <w:t>Episode</w:t>
       </w:r>
-      <w:bookmarkStart w:id="0" w:name="_GoBack"/>
-      <w:bookmarkEnd w:id="0"/>
-      <w:r>
-        <w:rPr>
-          <w:rFonts w:ascii="MS UI Gothic" w:eastAsiaTheme="minorEastAsia" w:hAnsi="MS UI Gothic"/>
+      <w:r>
+        <w:rPr>
+          <w:rFonts w:ascii="MS UI Gothic" w:eastAsia="MS UI Gothic" w:hAnsi="MS UI Gothic"/>
           <w:bCs/>
           <w:szCs w:val="21"/>
         </w:rPr>
@@ -3118,7 +3779,7 @@
       </w:pPr>
       <w:r>
         <w:rPr>
-          <w:rFonts w:ascii="MS UI Gothic" w:eastAsiaTheme="minorEastAsia" w:hAnsi="MS UI Gothic" w:hint="eastAsia"/>
+          <w:rFonts w:ascii="MS UI Gothic" w:eastAsia="MS UI Gothic" w:hAnsi="MS UI Gothic" w:hint="eastAsia"/>
           <w:bCs/>
           <w:szCs w:val="21"/>
         </w:rPr>
@@ -3126,7 +3787,7 @@
       </w:r>
       <w:r>
         <w:rPr>
-          <w:rFonts w:ascii="MS UI Gothic" w:eastAsiaTheme="minorEastAsia" w:hAnsi="MS UI Gothic"/>
+          <w:rFonts w:ascii="MS UI Gothic" w:eastAsia="MS UI Gothic" w:hAnsi="MS UI Gothic"/>
           <w:bCs/>
           <w:szCs w:val="21"/>
         </w:rPr>
@@ -3134,7 +3795,7 @@
       </w:r>
       <w:r>
         <w:rPr>
-          <w:rFonts w:ascii="MS UI Gothic" w:eastAsiaTheme="minorEastAsia" w:hAnsi="MS UI Gothic"/>
+          <w:rFonts w:ascii="MS UI Gothic" w:eastAsia="MS UI Gothic" w:hAnsi="MS UI Gothic"/>
           <w:bCs/>
           <w:szCs w:val="21"/>
         </w:rPr>
@@ -3142,7 +3803,7 @@
       </w:r>
       <w:r>
         <w:rPr>
-          <w:rFonts w:ascii="MS UI Gothic" w:eastAsiaTheme="minorEastAsia" w:hAnsi="MS UI Gothic"/>
+          <w:rFonts w:ascii="MS UI Gothic" w:eastAsia="MS UI Gothic" w:hAnsi="MS UI Gothic"/>
           <w:bCs/>
           <w:szCs w:val="21"/>
         </w:rPr>
@@ -3150,7 +3811,7 @@
       </w:r>
       <w:r>
         <w:rPr>
-          <w:rFonts w:ascii="MS UI Gothic" w:eastAsiaTheme="minorEastAsia" w:hAnsi="MS UI Gothic"/>
+          <w:rFonts w:ascii="MS UI Gothic" w:eastAsia="MS UI Gothic" w:hAnsi="MS UI Gothic"/>
           <w:bCs/>
           <w:szCs w:val="21"/>
         </w:rPr>
@@ -3173,7 +3834,7 @@
       </w:pPr>
       <w:r>
         <w:rPr>
-          <w:rFonts w:ascii="MS UI Gothic" w:eastAsiaTheme="minorEastAsia" w:hAnsi="MS UI Gothic" w:hint="eastAsia"/>
+          <w:rFonts w:ascii="MS UI Gothic" w:eastAsia="MS UI Gothic" w:hAnsi="MS UI Gothic" w:hint="eastAsia"/>
           <w:bCs/>
           <w:szCs w:val="21"/>
         </w:rPr>
@@ -3181,7 +3842,7 @@
       </w:r>
       <w:r>
         <w:rPr>
-          <w:rFonts w:ascii="MS UI Gothic" w:eastAsiaTheme="minorEastAsia" w:hAnsi="MS UI Gothic"/>
+          <w:rFonts w:ascii="MS UI Gothic" w:eastAsia="MS UI Gothic" w:hAnsi="MS UI Gothic"/>
           <w:bCs/>
           <w:szCs w:val="21"/>
         </w:rPr>
@@ -3189,7 +3850,7 @@
       </w:r>
       <w:r>
         <w:rPr>
-          <w:rFonts w:ascii="MS UI Gothic" w:eastAsiaTheme="minorEastAsia" w:hAnsi="MS UI Gothic"/>
+          <w:rFonts w:ascii="MS UI Gothic" w:eastAsia="MS UI Gothic" w:hAnsi="MS UI Gothic"/>
           <w:bCs/>
           <w:szCs w:val="21"/>
         </w:rPr>
@@ -3197,7 +3858,7 @@
       </w:r>
       <w:r>
         <w:rPr>
-          <w:rFonts w:ascii="MS UI Gothic" w:eastAsiaTheme="minorEastAsia" w:hAnsi="MS UI Gothic"/>
+          <w:rFonts w:ascii="MS UI Gothic" w:eastAsia="MS UI Gothic" w:hAnsi="MS UI Gothic"/>
           <w:bCs/>
           <w:szCs w:val="21"/>
         </w:rPr>
@@ -3205,7 +3866,7 @@
       </w:r>
       <w:r>
         <w:rPr>
-          <w:rFonts w:ascii="MS UI Gothic" w:eastAsiaTheme="minorEastAsia" w:hAnsi="MS UI Gothic"/>
+          <w:rFonts w:ascii="MS UI Gothic" w:eastAsia="MS UI Gothic" w:hAnsi="MS UI Gothic"/>
           <w:bCs/>
           <w:szCs w:val="21"/>
         </w:rPr>
@@ -3228,7 +3889,7 @@
       </w:pPr>
       <w:r>
         <w:rPr>
-          <w:rFonts w:ascii="MS UI Gothic" w:eastAsiaTheme="minorEastAsia" w:hAnsi="MS UI Gothic" w:hint="eastAsia"/>
+          <w:rFonts w:ascii="MS UI Gothic" w:eastAsia="MS UI Gothic" w:hAnsi="MS UI Gothic" w:hint="eastAsia"/>
           <w:bCs/>
           <w:szCs w:val="21"/>
         </w:rPr>
@@ -3236,7 +3897,7 @@
       </w:r>
       <w:r>
         <w:rPr>
-          <w:rFonts w:ascii="MS UI Gothic" w:eastAsiaTheme="minorEastAsia" w:hAnsi="MS UI Gothic"/>
+          <w:rFonts w:ascii="MS UI Gothic" w:eastAsia="MS UI Gothic" w:hAnsi="MS UI Gothic"/>
           <w:bCs/>
           <w:szCs w:val="21"/>
         </w:rPr>
@@ -3244,7 +3905,7 @@
       </w:r>
       <w:r>
         <w:rPr>
-          <w:rFonts w:ascii="MS UI Gothic" w:eastAsiaTheme="minorEastAsia" w:hAnsi="MS UI Gothic"/>
+          <w:rFonts w:ascii="MS UI Gothic" w:eastAsia="MS UI Gothic" w:hAnsi="MS UI Gothic"/>
           <w:bCs/>
           <w:szCs w:val="21"/>
         </w:rPr>
@@ -3267,7 +3928,7 @@
       </w:pPr>
       <w:r>
         <w:rPr>
-          <w:rFonts w:ascii="MS UI Gothic" w:eastAsiaTheme="minorEastAsia" w:hAnsi="MS UI Gothic" w:hint="eastAsia"/>
+          <w:rFonts w:ascii="MS UI Gothic" w:eastAsia="MS UI Gothic" w:hAnsi="MS UI Gothic" w:hint="eastAsia"/>
           <w:bCs/>
           <w:szCs w:val="21"/>
         </w:rPr>
@@ -3275,7 +3936,7 @@
       </w:r>
       <w:r>
         <w:rPr>
-          <w:rFonts w:ascii="MS UI Gothic" w:eastAsiaTheme="minorEastAsia" w:hAnsi="MS UI Gothic"/>
+          <w:rFonts w:ascii="MS UI Gothic" w:eastAsia="MS UI Gothic" w:hAnsi="MS UI Gothic"/>
           <w:bCs/>
           <w:szCs w:val="21"/>
         </w:rPr>
@@ -3283,7 +3944,7 @@
       </w:r>
       <w:r>
         <w:rPr>
-          <w:rFonts w:ascii="MS UI Gothic" w:eastAsiaTheme="minorEastAsia" w:hAnsi="MS UI Gothic"/>
+          <w:rFonts w:ascii="MS UI Gothic" w:eastAsia="MS UI Gothic" w:hAnsi="MS UI Gothic"/>
           <w:bCs/>
           <w:szCs w:val="21"/>
         </w:rPr>
@@ -3306,7 +3967,7 @@
       </w:pPr>
       <w:r>
         <w:rPr>
-          <w:rFonts w:ascii="MS UI Gothic" w:eastAsiaTheme="minorEastAsia" w:hAnsi="MS UI Gothic" w:hint="eastAsia"/>
+          <w:rFonts w:ascii="MS UI Gothic" w:eastAsia="MS UI Gothic" w:hAnsi="MS UI Gothic" w:hint="eastAsia"/>
           <w:bCs/>
           <w:szCs w:val="21"/>
         </w:rPr>
@@ -3314,7 +3975,7 @@
       </w:r>
       <w:r>
         <w:rPr>
-          <w:rFonts w:ascii="MS UI Gothic" w:eastAsiaTheme="minorEastAsia" w:hAnsi="MS UI Gothic"/>
+          <w:rFonts w:ascii="MS UI Gothic" w:eastAsia="MS UI Gothic" w:hAnsi="MS UI Gothic"/>
           <w:bCs/>
           <w:szCs w:val="21"/>
         </w:rPr>
@@ -3337,7 +3998,7 @@
       </w:pPr>
       <w:r>
         <w:rPr>
-          <w:rFonts w:ascii="MS UI Gothic" w:eastAsiaTheme="minorEastAsia" w:hAnsi="MS UI Gothic"/>
+          <w:rFonts w:ascii="MS UI Gothic" w:eastAsia="MS UI Gothic" w:hAnsi="MS UI Gothic"/>
           <w:bCs/>
           <w:szCs w:val="21"/>
         </w:rPr>
@@ -3360,7 +4021,7 @@
       </w:pPr>
       <w:r>
         <w:rPr>
-          <w:rFonts w:ascii="MS UI Gothic" w:eastAsiaTheme="minorEastAsia" w:hAnsi="MS UI Gothic" w:hint="eastAsia"/>
+          <w:rFonts w:ascii="MS UI Gothic" w:eastAsia="MS UI Gothic" w:hAnsi="MS UI Gothic" w:hint="eastAsia"/>
           <w:bCs/>
           <w:szCs w:val="21"/>
         </w:rPr>
@@ -3368,7 +4029,7 @@
       </w:r>
       <w:r>
         <w:rPr>
-          <w:rFonts w:ascii="MS UI Gothic" w:eastAsiaTheme="minorEastAsia" w:hAnsi="MS UI Gothic"/>
+          <w:rFonts w:ascii="MS UI Gothic" w:eastAsia="MS UI Gothic" w:hAnsi="MS UI Gothic"/>
           <w:bCs/>
           <w:szCs w:val="21"/>
         </w:rPr>
@@ -3391,7 +4052,7 @@
       </w:pPr>
       <w:r>
         <w:rPr>
-          <w:rFonts w:ascii="MS UI Gothic" w:eastAsiaTheme="minorEastAsia" w:hAnsi="MS UI Gothic" w:hint="eastAsia"/>
+          <w:rFonts w:ascii="MS UI Gothic" w:eastAsia="MS UI Gothic" w:hAnsi="MS UI Gothic" w:hint="eastAsia"/>
           <w:bCs/>
           <w:szCs w:val="21"/>
         </w:rPr>
@@ -3399,7 +4060,7 @@
       </w:r>
       <w:r>
         <w:rPr>
-          <w:rFonts w:ascii="MS UI Gothic" w:eastAsiaTheme="minorEastAsia" w:hAnsi="MS UI Gothic"/>
+          <w:rFonts w:ascii="MS UI Gothic" w:eastAsia="MS UI Gothic" w:hAnsi="MS UI Gothic"/>
           <w:bCs/>
           <w:szCs w:val="21"/>
         </w:rPr>
@@ -3407,7 +4068,7 @@
       </w:r>
       <w:r>
         <w:rPr>
-          <w:rFonts w:ascii="MS UI Gothic" w:eastAsiaTheme="minorEastAsia" w:hAnsi="MS UI Gothic" w:hint="eastAsia"/>
+          <w:rFonts w:ascii="MS UI Gothic" w:eastAsia="MS UI Gothic" w:hAnsi="MS UI Gothic" w:hint="eastAsia"/>
           <w:bCs/>
           <w:szCs w:val="21"/>
         </w:rPr>
@@ -3415,7 +4076,7 @@
       </w:r>
       <w:r>
         <w:rPr>
-          <w:rFonts w:ascii="MS UI Gothic" w:eastAsiaTheme="minorEastAsia" w:hAnsi="MS UI Gothic"/>
+          <w:rFonts w:ascii="MS UI Gothic" w:eastAsia="MS UI Gothic" w:hAnsi="MS UI Gothic"/>
           <w:bCs/>
           <w:szCs w:val="21"/>
         </w:rPr>
@@ -3438,7 +4099,7 @@
       </w:pPr>
       <w:r>
         <w:rPr>
-          <w:rFonts w:ascii="MS UI Gothic" w:eastAsiaTheme="minorEastAsia" w:hAnsi="MS UI Gothic" w:hint="eastAsia"/>
+          <w:rFonts w:ascii="MS UI Gothic" w:eastAsia="MS UI Gothic" w:hAnsi="MS UI Gothic" w:hint="eastAsia"/>
           <w:bCs/>
           <w:szCs w:val="21"/>
         </w:rPr>
@@ -3446,7 +4107,7 @@
       </w:r>
       <w:r>
         <w:rPr>
-          <w:rFonts w:ascii="MS UI Gothic" w:eastAsiaTheme="minorEastAsia" w:hAnsi="MS UI Gothic"/>
+          <w:rFonts w:ascii="MS UI Gothic" w:eastAsia="MS UI Gothic" w:hAnsi="MS UI Gothic"/>
           <w:bCs/>
           <w:szCs w:val="21"/>
         </w:rPr>
@@ -3455,98 +4116,180 @@
     </w:p>
     <w:p>
       <w:pPr>
-        <w:rPr>
-          <w:rFonts w:ascii="MS UI Gothic" w:eastAsia="MS UI Gothic" w:hAnsi="MS UI Gothic" w:hint="eastAsia"/>
-          <w:bCs/>
-          <w:szCs w:val="21"/>
-        </w:rPr>
-      </w:pPr>
-    </w:p>
-    <w:p>
-      <w:pPr>
-        <w:rPr>
-          <w:rFonts w:ascii="MS UI Gothic" w:eastAsia="MS UI Gothic" w:hAnsi="MS UI Gothic"/>
-          <w:bCs/>
-          <w:szCs w:val="21"/>
-        </w:rPr>
-      </w:pPr>
-    </w:p>
-    <w:p>
-      <w:pPr>
-        <w:rPr>
-          <w:rFonts w:ascii="MS UI Gothic" w:eastAsia="MS UI Gothic" w:hAnsi="MS UI Gothic"/>
-        </w:rPr>
-      </w:pPr>
-    </w:p>
-    <w:p>
-      <w:pPr>
-        <w:rPr>
-          <w:rFonts w:ascii="MS UI Gothic" w:eastAsia="MS UI Gothic" w:hAnsi="MS UI Gothic"/>
-          <w:b/>
-          <w:sz w:val="28"/>
-        </w:rPr>
-      </w:pPr>
-      <w:r>
-        <w:rPr>
-          <w:rFonts w:ascii="MS UI Gothic" w:eastAsia="MS UI Gothic" w:hAnsi="MS UI Gothic"/>
-          <w:b/>
-          <w:sz w:val="28"/>
-        </w:rPr>
-        <w:t xml:space="preserve">Part </w:t>
-      </w:r>
-      <w:r>
-        <w:rPr>
-          <w:rFonts w:ascii="MS UI Gothic" w:eastAsia="MS UI Gothic" w:hAnsi="MS UI Gothic"/>
-          <w:b/>
-          <w:sz w:val="28"/>
-        </w:rPr>
-        <w:t>3</w:t>
-      </w:r>
-      <w:r>
-        <w:rPr>
-          <w:rFonts w:ascii="MS UI Gothic" w:eastAsia="MS UI Gothic" w:hAnsi="MS UI Gothic"/>
-          <w:b/>
-          <w:sz w:val="28"/>
-        </w:rPr>
-        <w:t>-B:</w:t>
-      </w:r>
-      <w:r>
-        <w:rPr>
-          <w:rFonts w:ascii="MS UI Gothic" w:eastAsia="MS UI Gothic" w:hAnsi="MS UI Gothic" w:hint="eastAsia"/>
-          <w:b/>
-          <w:sz w:val="28"/>
-        </w:rPr>
-        <w:t xml:space="preserve"> </w:t>
-      </w:r>
-      <w:r>
-        <w:rPr>
-          <w:rFonts w:ascii="MS UI Gothic" w:eastAsia="MS UI Gothic" w:hAnsi="MS UI Gothic"/>
-          <w:b/>
-          <w:sz w:val="28"/>
-        </w:rPr>
-        <w:t>Further Discussions</w:t>
-      </w:r>
-    </w:p>
-    <w:p>
-      <w:pPr>
-        <w:rPr>
-          <w:rFonts w:ascii="MS UI Gothic" w:eastAsia="MS UI Gothic" w:hAnsi="MS UI Gothic"/>
-        </w:rPr>
-      </w:pPr>
-    </w:p>
-    <w:p>
-      <w:pPr>
-        <w:rPr>
-          <w:rFonts w:ascii="MS UI Gothic" w:eastAsia="MS UI Gothic" w:hAnsi="MS UI Gothic"/>
-        </w:rPr>
-      </w:pPr>
-    </w:p>
-    <w:p>
-      <w:pPr>
-        <w:rPr>
-          <w:rFonts w:ascii="MS UI Gothic" w:eastAsia="MS UI Gothic" w:hAnsi="MS UI Gothic"/>
-        </w:rPr>
-      </w:pPr>
+        <w:pStyle w:val="a3"/>
+        <w:numPr>
+          <w:ilvl w:val="0"/>
+          <w:numId w:val="10"/>
+        </w:numPr>
+        <w:ind w:leftChars="0"/>
+        <w:rPr>
+          <w:rFonts w:ascii="MS UI Gothic" w:eastAsia="MS UI Gothic" w:hAnsi="MS UI Gothic"/>
+          <w:bCs/>
+          <w:szCs w:val="21"/>
+        </w:rPr>
+      </w:pPr>
+      <w:r>
+        <w:rPr>
+          <w:rFonts w:ascii="MS UI Gothic" w:eastAsia="MS UI Gothic" w:hAnsi="MS UI Gothic" w:hint="eastAsia"/>
+          <w:bCs/>
+          <w:szCs w:val="21"/>
+        </w:rPr>
+        <w:t>E</w:t>
+      </w:r>
+      <w:r>
+        <w:rPr>
+          <w:rFonts w:ascii="MS UI Gothic" w:eastAsia="MS UI Gothic" w:hAnsi="MS UI Gothic"/>
+          <w:bCs/>
+          <w:szCs w:val="21"/>
+        </w:rPr>
+        <w:t>arly Stop When AVG Reward = 270</w:t>
+      </w:r>
+    </w:p>
+    <w:p>
+      <w:pPr>
+        <w:rPr>
+          <w:rFonts w:ascii="MS UI Gothic" w:eastAsia="MS UI Gothic" w:hAnsi="MS UI Gothic" w:hint="eastAsia"/>
+          <w:bCs/>
+          <w:szCs w:val="21"/>
+        </w:rPr>
+      </w:pPr>
+    </w:p>
+    <w:p>
+      <w:pPr>
+        <w:pStyle w:val="a3"/>
+        <w:numPr>
+          <w:ilvl w:val="0"/>
+          <w:numId w:val="11"/>
+        </w:numPr>
+        <w:ind w:leftChars="0"/>
+        <w:rPr>
+          <w:rFonts w:ascii="MS UI Gothic" w:eastAsia="MS UI Gothic" w:hAnsi="MS UI Gothic" w:hint="eastAsia"/>
+          <w:bCs/>
+          <w:szCs w:val="21"/>
+        </w:rPr>
+      </w:pPr>
+      <w:r>
+        <w:rPr>
+          <w:rFonts w:ascii="MS UI Gothic" w:eastAsia="MS UI Gothic" w:hAnsi="MS UI Gothic" w:hint="eastAsia"/>
+          <w:bCs/>
+          <w:szCs w:val="21"/>
+        </w:rPr>
+        <w:t>S</w:t>
+      </w:r>
+      <w:r>
+        <w:rPr>
+          <w:rFonts w:ascii="MS UI Gothic" w:eastAsia="MS UI Gothic" w:hAnsi="MS UI Gothic"/>
+          <w:bCs/>
+          <w:szCs w:val="21"/>
+        </w:rPr>
+        <w:t xml:space="preserve">creenshot of the Result of </w:t>
+      </w:r>
+      <w:r>
+        <w:rPr>
+          <w:rFonts w:ascii="MS UI Gothic" w:eastAsia="MS UI Gothic" w:hAnsi="MS UI Gothic"/>
+          <w:bCs/>
+          <w:szCs w:val="21"/>
+        </w:rPr>
+        <w:t>DDPG</w:t>
+      </w:r>
+    </w:p>
+    <w:p>
+      <w:pPr>
+        <w:rPr>
+          <w:rFonts w:ascii="MS UI Gothic" w:eastAsia="MS UI Gothic" w:hAnsi="MS UI Gothic"/>
+          <w:bCs/>
+          <w:szCs w:val="21"/>
+        </w:rPr>
+      </w:pPr>
+    </w:p>
+    <w:p>
+      <w:pPr>
+        <w:rPr>
+          <w:rFonts w:ascii="MS UI Gothic" w:eastAsia="MS UI Gothic" w:hAnsi="MS UI Gothic"/>
+          <w:bCs/>
+          <w:szCs w:val="21"/>
+        </w:rPr>
+      </w:pPr>
+    </w:p>
+    <w:p>
+      <w:pPr>
+        <w:pStyle w:val="a3"/>
+        <w:numPr>
+          <w:ilvl w:val="0"/>
+          <w:numId w:val="11"/>
+        </w:numPr>
+        <w:ind w:leftChars="0"/>
+        <w:rPr>
+          <w:rFonts w:ascii="MS UI Gothic" w:eastAsia="MS UI Gothic" w:hAnsi="MS UI Gothic" w:hint="eastAsia"/>
+          <w:bCs/>
+          <w:szCs w:val="21"/>
+        </w:rPr>
+      </w:pPr>
+      <w:r>
+        <w:rPr>
+          <w:rFonts w:ascii="MS UI Gothic" w:eastAsia="MS UI Gothic" w:hAnsi="MS UI Gothic"/>
+          <w:bCs/>
+          <w:szCs w:val="21"/>
+        </w:rPr>
+        <w:t>Episode Reward Curve of DDPG</w:t>
+      </w:r>
+    </w:p>
+    <w:p>
+      <w:pPr>
+        <w:rPr>
+          <w:rFonts w:ascii="MS UI Gothic" w:eastAsia="MS UI Gothic" w:hAnsi="MS UI Gothic"/>
+          <w:bCs/>
+          <w:szCs w:val="21"/>
+        </w:rPr>
+      </w:pPr>
+    </w:p>
+    <w:p>
+      <w:pPr>
+        <w:rPr>
+          <w:rFonts w:ascii="MS UI Gothic" w:eastAsia="MS UI Gothic" w:hAnsi="MS UI Gothic" w:hint="eastAsia"/>
+          <w:bCs/>
+          <w:szCs w:val="21"/>
+        </w:rPr>
+      </w:pPr>
+    </w:p>
+    <w:p>
+      <w:pPr>
+        <w:pStyle w:val="a3"/>
+        <w:numPr>
+          <w:ilvl w:val="0"/>
+          <w:numId w:val="11"/>
+        </w:numPr>
+        <w:ind w:leftChars="0"/>
+        <w:rPr>
+          <w:rFonts w:ascii="MS UI Gothic" w:eastAsia="MS UI Gothic" w:hAnsi="MS UI Gothic" w:hint="eastAsia"/>
+          <w:bCs/>
+          <w:szCs w:val="21"/>
+        </w:rPr>
+      </w:pPr>
+      <w:r>
+        <w:rPr>
+          <w:rFonts w:ascii="MS UI Gothic" w:eastAsia="MS UI Gothic" w:hAnsi="MS UI Gothic"/>
+          <w:bCs/>
+          <w:szCs w:val="21"/>
+        </w:rPr>
+        <w:t>Episode Reward Curve of DDPG</w:t>
+      </w:r>
+    </w:p>
+    <w:p>
+      <w:pPr>
+        <w:rPr>
+          <w:rFonts w:ascii="MS UI Gothic" w:eastAsia="MS UI Gothic" w:hAnsi="MS UI Gothic" w:hint="eastAsia"/>
+        </w:rPr>
+      </w:pPr>
+    </w:p>
+    <w:p>
+      <w:pPr>
+        <w:rPr>
+          <w:rFonts w:ascii="MS UI Gothic" w:eastAsia="MS UI Gothic" w:hAnsi="MS UI Gothic"/>
+        </w:rPr>
+      </w:pPr>
+      <w:bookmarkStart w:id="0" w:name="_GoBack"/>
+      <w:bookmarkEnd w:id="0"/>
     </w:p>
     <w:sectPr>
       <w:pgSz w:w="11906" w:h="16838"/>
@@ -3676,7 +4419,7 @@
   <w:abstractNum w:abstractNumId="1" w15:restartNumberingAfterBreak="0">
     <w:nsid w:val="0A31180F"/>
     <w:multiLevelType w:val="hybridMultilevel"/>
-    <w:tmpl w:val="8FAC4510"/>
+    <w:tmpl w:val="942ABA64"/>
     <w:lvl w:ilvl="0" w:tplc="0409000B">
       <w:start w:val="1"/>
       <w:numFmt w:val="bullet"/>
@@ -4696,6 +5439,119 @@
       <w:lvlJc w:val="left"/>
       <w:pPr>
         <w:ind w:left="6120" w:hanging="360"/>
+      </w:pPr>
+      <w:rPr>
+        <w:rFonts w:ascii="Wingdings" w:hAnsi="Wingdings" w:hint="default"/>
+      </w:rPr>
+    </w:lvl>
+  </w:abstractNum>
+  <w:abstractNum w:abstractNumId="10" w15:restartNumberingAfterBreak="0">
+    <w:nsid w:val="7DD6490B"/>
+    <w:multiLevelType w:val="hybridMultilevel"/>
+    <w:tmpl w:val="30884DB6"/>
+    <w:lvl w:ilvl="0" w:tplc="0409000B">
+      <w:start w:val="1"/>
+      <w:numFmt w:val="bullet"/>
+      <w:lvlText w:val=""/>
+      <w:lvlJc w:val="left"/>
+      <w:pPr>
+        <w:ind w:left="480" w:hanging="480"/>
+      </w:pPr>
+      <w:rPr>
+        <w:rFonts w:ascii="Wingdings" w:hAnsi="Wingdings" w:hint="default"/>
+      </w:rPr>
+    </w:lvl>
+    <w:lvl w:ilvl="1" w:tplc="04090003" w:tentative="1">
+      <w:start w:val="1"/>
+      <w:numFmt w:val="bullet"/>
+      <w:lvlText w:val=""/>
+      <w:lvlJc w:val="left"/>
+      <w:pPr>
+        <w:ind w:left="960" w:hanging="480"/>
+      </w:pPr>
+      <w:rPr>
+        <w:rFonts w:ascii="Wingdings" w:hAnsi="Wingdings" w:hint="default"/>
+      </w:rPr>
+    </w:lvl>
+    <w:lvl w:ilvl="2" w:tplc="04090005" w:tentative="1">
+      <w:start w:val="1"/>
+      <w:numFmt w:val="bullet"/>
+      <w:lvlText w:val=""/>
+      <w:lvlJc w:val="left"/>
+      <w:pPr>
+        <w:ind w:left="1440" w:hanging="480"/>
+      </w:pPr>
+      <w:rPr>
+        <w:rFonts w:ascii="Wingdings" w:hAnsi="Wingdings" w:hint="default"/>
+      </w:rPr>
+    </w:lvl>
+    <w:lvl w:ilvl="3" w:tplc="04090001" w:tentative="1">
+      <w:start w:val="1"/>
+      <w:numFmt w:val="bullet"/>
+      <w:lvlText w:val=""/>
+      <w:lvlJc w:val="left"/>
+      <w:pPr>
+        <w:ind w:left="1920" w:hanging="480"/>
+      </w:pPr>
+      <w:rPr>
+        <w:rFonts w:ascii="Wingdings" w:hAnsi="Wingdings" w:hint="default"/>
+      </w:rPr>
+    </w:lvl>
+    <w:lvl w:ilvl="4" w:tplc="04090003" w:tentative="1">
+      <w:start w:val="1"/>
+      <w:numFmt w:val="bullet"/>
+      <w:lvlText w:val=""/>
+      <w:lvlJc w:val="left"/>
+      <w:pPr>
+        <w:ind w:left="2400" w:hanging="480"/>
+      </w:pPr>
+      <w:rPr>
+        <w:rFonts w:ascii="Wingdings" w:hAnsi="Wingdings" w:hint="default"/>
+      </w:rPr>
+    </w:lvl>
+    <w:lvl w:ilvl="5" w:tplc="04090005" w:tentative="1">
+      <w:start w:val="1"/>
+      <w:numFmt w:val="bullet"/>
+      <w:lvlText w:val=""/>
+      <w:lvlJc w:val="left"/>
+      <w:pPr>
+        <w:ind w:left="2880" w:hanging="480"/>
+      </w:pPr>
+      <w:rPr>
+        <w:rFonts w:ascii="Wingdings" w:hAnsi="Wingdings" w:hint="default"/>
+      </w:rPr>
+    </w:lvl>
+    <w:lvl w:ilvl="6" w:tplc="04090001" w:tentative="1">
+      <w:start w:val="1"/>
+      <w:numFmt w:val="bullet"/>
+      <w:lvlText w:val=""/>
+      <w:lvlJc w:val="left"/>
+      <w:pPr>
+        <w:ind w:left="3360" w:hanging="480"/>
+      </w:pPr>
+      <w:rPr>
+        <w:rFonts w:ascii="Wingdings" w:hAnsi="Wingdings" w:hint="default"/>
+      </w:rPr>
+    </w:lvl>
+    <w:lvl w:ilvl="7" w:tplc="04090003" w:tentative="1">
+      <w:start w:val="1"/>
+      <w:numFmt w:val="bullet"/>
+      <w:lvlText w:val=""/>
+      <w:lvlJc w:val="left"/>
+      <w:pPr>
+        <w:ind w:left="3840" w:hanging="480"/>
+      </w:pPr>
+      <w:rPr>
+        <w:rFonts w:ascii="Wingdings" w:hAnsi="Wingdings" w:hint="default"/>
+      </w:rPr>
+    </w:lvl>
+    <w:lvl w:ilvl="8" w:tplc="04090005" w:tentative="1">
+      <w:start w:val="1"/>
+      <w:numFmt w:val="bullet"/>
+      <w:lvlText w:val=""/>
+      <w:lvlJc w:val="left"/>
+      <w:pPr>
+        <w:ind w:left="4320" w:hanging="480"/>
       </w:pPr>
       <w:rPr>
         <w:rFonts w:ascii="Wingdings" w:hAnsi="Wingdings" w:hint="default"/>
@@ -4731,6 +5587,9 @@
   </w:num>
   <w:num w:numId="10">
     <w:abstractNumId w:val="1"/>
+  </w:num>
+  <w:num w:numId="11">
+    <w:abstractNumId w:val="10"/>
   </w:num>
 </w:numbering>
 </file>
@@ -5561,7 +6420,7 @@
 </file>
 
 <file path=customXml/itemProps1.xml><?xml version="1.0" encoding="utf-8"?>
-<ds:datastoreItem xmlns:ds="http://schemas.openxmlformats.org/officeDocument/2006/customXml" ds:itemID="{B553E9C1-0E3D-42BC-AB4D-01323A9C7B5D}">
+<ds:datastoreItem xmlns:ds="http://schemas.openxmlformats.org/officeDocument/2006/customXml" ds:itemID="{3D6CECF1-727B-4AB2-9A65-1810E40F19F4}">
   <ds:schemaRefs>
     <ds:schemaRef ds:uri="http://schemas.openxmlformats.org/officeDocument/2006/bibliography"/>
   </ds:schemaRefs>

</xml_diff>

<commit_message>
exp6 & lab6 report update
</commit_message>
<xml_diff>
--- a/Lab6/DLP_LAB6_311605004_劉子齊.docx
+++ b/Lab6/DLP_LAB6_311605004_劉子齊.docx
@@ -2611,6 +2611,24 @@
         </w:rPr>
         <w:tab/>
       </w:r>
+      <w:r>
+        <w:rPr>
+          <w:rFonts w:ascii="MS UI Gothic" w:eastAsiaTheme="minorEastAsia" w:hAnsi="MS UI Gothic"/>
+        </w:rPr>
+        <w:t xml:space="preserve">With the target network, the model can </w:t>
+      </w:r>
+      <w:r>
+        <w:rPr>
+          <w:rFonts w:ascii="MS UI Gothic" w:eastAsiaTheme="minorEastAsia" w:hAnsi="MS UI Gothic"/>
+        </w:rPr>
+        <w:t xml:space="preserve">calculate the target by a network with better stability. </w:t>
+      </w:r>
+      <w:r>
+        <w:rPr>
+          <w:rFonts w:ascii="MS UI Gothic" w:eastAsiaTheme="minorEastAsia" w:hAnsi="MS UI Gothic"/>
+        </w:rPr>
+        <w:t xml:space="preserve">We will not change the parameters in the target network in the same frequency as the behavior network, but with way lower frequency, and this brings the stability. </w:t>
+      </w:r>
     </w:p>
     <w:p>
       <w:pPr>
@@ -2672,16 +2690,57 @@
     <w:p>
       <w:pPr>
         <w:rPr>
-          <w:rFonts w:ascii="MS UI Gothic" w:eastAsia="MS UI Gothic" w:hAnsi="MS UI Gothic"/>
-        </w:rPr>
-      </w:pPr>
-    </w:p>
-    <w:p>
-      <w:pPr>
-        <w:rPr>
-          <w:rFonts w:ascii="MS UI Gothic" w:eastAsia="MS UI Gothic" w:hAnsi="MS UI Gothic" w:hint="eastAsia"/>
-        </w:rPr>
-      </w:pPr>
+          <w:rFonts w:ascii="MS UI Gothic" w:eastAsiaTheme="minorEastAsia" w:hAnsi="MS UI Gothic" w:hint="eastAsia"/>
+        </w:rPr>
+      </w:pPr>
+      <w:r>
+        <w:rPr>
+          <w:rFonts w:ascii="MS UI Gothic" w:eastAsiaTheme="minorEastAsia" w:hAnsi="MS UI Gothic"/>
+        </w:rPr>
+        <w:tab/>
+      </w:r>
+      <w:r>
+        <w:rPr>
+          <w:rFonts w:ascii="MS UI Gothic" w:eastAsiaTheme="minorEastAsia" w:hAnsi="MS UI Gothic"/>
+        </w:rPr>
+        <w:t>As I mentioned above, replay buffers are used to save transitions and the model will take those as its experiences. Hence, if the replay</w:t>
+      </w:r>
+      <w:r>
+        <w:rPr>
+          <w:rFonts w:ascii="MS UI Gothic" w:eastAsiaTheme="minorEastAsia" w:hAnsi="MS UI Gothic"/>
+        </w:rPr>
+        <w:t xml:space="preserve"> buffer size is too small, the model can only depend on the little experiences, which </w:t>
+      </w:r>
+      <w:r>
+        <w:rPr>
+          <w:rFonts w:ascii="MS UI Gothic" w:eastAsiaTheme="minorEastAsia" w:hAnsi="MS UI Gothic"/>
+        </w:rPr>
+        <w:t xml:space="preserve">can make the model to learn faster, but </w:t>
+      </w:r>
+      <w:r>
+        <w:rPr>
+          <w:rFonts w:ascii="MS UI Gothic" w:eastAsiaTheme="minorEastAsia" w:hAnsi="MS UI Gothic"/>
+        </w:rPr>
+        <w:t xml:space="preserve">may </w:t>
+      </w:r>
+      <w:r>
+        <w:rPr>
+          <w:rFonts w:ascii="MS UI Gothic" w:eastAsiaTheme="minorEastAsia" w:hAnsi="MS UI Gothic"/>
+        </w:rPr>
+        <w:t xml:space="preserve">also </w:t>
+      </w:r>
+      <w:r>
+        <w:rPr>
+          <w:rFonts w:ascii="MS UI Gothic" w:eastAsiaTheme="minorEastAsia" w:hAnsi="MS UI Gothic"/>
+        </w:rPr>
+        <w:t xml:space="preserve">lead to overfit. On the other side, if the relay buffer size is too large, </w:t>
+      </w:r>
+      <w:r>
+        <w:rPr>
+          <w:rFonts w:ascii="MS UI Gothic" w:eastAsiaTheme="minorEastAsia" w:hAnsi="MS UI Gothic"/>
+        </w:rPr>
+        <w:t>the model will learn very slow, and may lead to underfit.</w:t>
+      </w:r>
     </w:p>
     <w:p>
       <w:pPr>
@@ -2697,6 +2756,7 @@
           <w:b/>
           <w:sz w:val="36"/>
         </w:rPr>
+        <w:lastRenderedPageBreak/>
         <w:t xml:space="preserve">Part </w:t>
       </w:r>
       <w:r>
@@ -2840,7 +2900,6 @@
           <w:bCs/>
           <w:szCs w:val="21"/>
         </w:rPr>
-        <w:lastRenderedPageBreak/>
         <w:tab/>
         <w:t>Below is the</w:t>
       </w:r>
@@ -3498,20 +3557,13 @@
     <w:p>
       <w:pPr>
         <w:rPr>
-          <w:rFonts w:ascii="MS UI Gothic" w:eastAsia="MS UI Gothic" w:hAnsi="MS UI Gothic"/>
-          <w:bCs/>
-          <w:szCs w:val="21"/>
-        </w:rPr>
-      </w:pPr>
-    </w:p>
-    <w:p>
-      <w:pPr>
-        <w:rPr>
-          <w:rFonts w:ascii="MS UI Gothic" w:eastAsia="MS UI Gothic" w:hAnsi="MS UI Gothic" w:hint="eastAsia"/>
-          <w:bCs/>
-          <w:szCs w:val="21"/>
-        </w:rPr>
-      </w:pPr>
+          <w:rFonts w:ascii="MS UI Gothic" w:eastAsiaTheme="minorEastAsia" w:hAnsi="MS UI Gothic" w:hint="eastAsia"/>
+          <w:bCs/>
+          <w:szCs w:val="21"/>
+        </w:rPr>
+      </w:pPr>
+      <w:bookmarkStart w:id="0" w:name="_GoBack"/>
+      <w:bookmarkEnd w:id="0"/>
     </w:p>
     <w:p>
       <w:pPr>
@@ -4288,8 +4340,6 @@
           <w:rFonts w:ascii="MS UI Gothic" w:eastAsia="MS UI Gothic" w:hAnsi="MS UI Gothic"/>
         </w:rPr>
       </w:pPr>
-      <w:bookmarkStart w:id="0" w:name="_GoBack"/>
-      <w:bookmarkEnd w:id="0"/>
     </w:p>
     <w:sectPr>
       <w:pgSz w:w="11906" w:h="16838"/>
@@ -6420,7 +6470,7 @@
 </file>
 
 <file path=customXml/itemProps1.xml><?xml version="1.0" encoding="utf-8"?>
-<ds:datastoreItem xmlns:ds="http://schemas.openxmlformats.org/officeDocument/2006/customXml" ds:itemID="{3D6CECF1-727B-4AB2-9A65-1810E40F19F4}">
+<ds:datastoreItem xmlns:ds="http://schemas.openxmlformats.org/officeDocument/2006/customXml" ds:itemID="{F4350402-5513-432C-A73C-C4A34D05CEC8}">
   <ds:schemaRefs>
     <ds:schemaRef ds:uri="http://schemas.openxmlformats.org/officeDocument/2006/bibliography"/>
   </ds:schemaRefs>

</xml_diff>